<commit_message>
add new mdpi doc
</commit_message>
<xml_diff>
--- a/Literature Review (New).docx
+++ b/Literature Review (New).docx
@@ -1124,14 +1124,12 @@
         </w:rPr>
         <w:t xml:space="preserve"> </w:t>
       </w:r>
-      <w:proofErr w:type="gramStart"/>
       <w:r>
         <w:rPr>
           <w:b w:val="0"/>
         </w:rPr>
-        <w:t>an</w:t>
-      </w:r>
-      <w:proofErr w:type="gramEnd"/>
+        <w:t>a</w:t>
+      </w:r>
       <w:r>
         <w:rPr>
           <w:b w:val="0"/>
@@ -1413,7 +1411,7 @@
     <w:p>
       <w:pPr>
         <w:pStyle w:val="MDPI41tablecaption"/>
-        <w:jc w:val="center"/>
+        <w:jc w:val="left"/>
       </w:pPr>
       <w:r>
         <w:rPr>
@@ -2234,7 +2232,22 @@
         <w:pStyle w:val="MDPI31text"/>
       </w:pPr>
       <w:r>
-        <w:t>Force Sensing Resistors are also known as force sensors which are commonly used to measure the forces applied to its surface area. These sensors work by varying their output resistance based on the pressure being applied to it. Typically, the overall resistance decreases as more pressure is applied [9]. To be able to get the reading from this sensor, it normally connected directly to a microcontroller such as an Arduino or like get its reading.  Figure 1 shows an example of how a FSR sensor commonly looks like.</w:t>
+        <w:t>Force Sensing Resistors are also known as force sensors which are commonly used to measure the forces applied to its surface area. These sensors work by varying their output resistance based on the pressure being applied to it. Typically, the overall resistance decreases as more</w:t>
+      </w:r>
+      <w:r>
+        <w:t xml:space="preserve"> </w:t>
+      </w:r>
+      <w:r>
+        <w:t>direct</w:t>
+      </w:r>
+      <w:r>
+        <w:t xml:space="preserve"> pressure is applied</w:t>
+      </w:r>
+      <w:r>
+        <w:t xml:space="preserve"> to the sensor </w:t>
+      </w:r>
+      <w:r>
+        <w:t>[9]. To be able to get the reading from this sensor, it normally connected directly to a microcontroller such as an Arduino or like get its reading.  Figure 1 shows an example of how a FSR sensor commonly looks like.</w:t>
       </w:r>
     </w:p>
     <w:p>
@@ -2322,7 +2335,895 @@
         <w:pStyle w:val="MDPI31text"/>
       </w:pPr>
       <w:r>
-        <w:t xml:space="preserve">Focusing on studies that integrated FSRs into their studies, Mutlu et al. in 2007 [10] integrated 19 different FSRs into the seating cushion and used the </w:t>
+        <w:t>Furthermore, it was said</w:t>
+      </w:r>
+      <w:r>
+        <w:t xml:space="preserve"> that </w:t>
+      </w:r>
+      <w:r>
+        <w:t xml:space="preserve">among studies </w:t>
+      </w:r>
+      <w:r>
+        <w:t>there are 2 main</w:t>
+      </w:r>
+      <w:r>
+        <w:t xml:space="preserve"> </w:t>
+      </w:r>
+      <w:r>
+        <w:t>approaches</w:t>
+      </w:r>
+      <w:r>
+        <w:t xml:space="preserve"> </w:t>
+      </w:r>
+      <w:r>
+        <w:t>being employed</w:t>
+      </w:r>
+      <w:r>
+        <w:t xml:space="preserve"> </w:t>
+      </w:r>
+      <w:r>
+        <w:t xml:space="preserve">in the placement of </w:t>
+      </w:r>
+      <w:r>
+        <w:t>pressure</w:t>
+      </w:r>
+      <w:r>
+        <w:t>/FSR</w:t>
+      </w:r>
+      <w:r>
+        <w:t xml:space="preserve"> sensors in</w:t>
+      </w:r>
+      <w:r>
+        <w:t xml:space="preserve"> smart sensing chairs</w:t>
+      </w:r>
+      <w:r>
+        <w:t xml:space="preserve"> systems:</w:t>
+      </w:r>
+      <w:r>
+        <w:t xml:space="preserve"> </w:t>
+      </w:r>
+      <w:r>
+        <w:t>using a</w:t>
+      </w:r>
+      <w:r>
+        <w:t xml:space="preserve"> dense sensor array and a sparse sensor array</w:t>
+      </w:r>
+      <w:r>
+        <w:t xml:space="preserve"> </w:t>
+      </w:r>
+      <w:r>
+        <w:fldChar w:fldCharType="begin"/>
+      </w:r>
+      <w:r>
+        <w:instrText xml:space="preserve"> ADDIN ZOTERO_ITEM CSL_CITATION {"citationID":"OIYmtk0K","properties":{"formattedCitation":"[12]","plainCitation":"[12]","noteIndex":0},"citationItems":[{"id":223,"uris":["http://zotero.org/users/11398818/items/2HFDN9YP"],"itemData":{"id":223,"type":"article-journal","container-title":"IEEE Systems, Man, and Cybernetics Magazine","DOI":"10.1109/MSMC.2019.2962226","ISSN":"2333-942X, 2380-1298","issue":"4","journalAbbreviation":"IEEE Syst. Man Cybern. Mag.","page":"6-14","source":"DOI.org (Crossref)","title":"Smart Cushion-Based Activity Recognition: Prompting Users to Maintain a Healthy Seated Posture","title-short":"Smart Cushion-Based Activity Recognition","volume":"6","author":[{"family":"Ma","given":"Congcong"},{"family":"Li","given":"Wenfeng"},{"family":"Gravina","given":"Raffaele"},{"family":"Du","given":"Juan"},{"family":"Li","given":"Qimeng"},{"family":"Fortino","given":"Giancarlo"}],"issued":{"date-parts":[["2020",10]]}}}],"schema":"https://github.com/citation-style-language/schema/raw/master/csl-citation.json"} </w:instrText>
+      </w:r>
+      <w:r>
+        <w:fldChar w:fldCharType="separate"/>
+      </w:r>
+      <w:r>
+        <w:t>[12]</w:t>
+      </w:r>
+      <w:r>
+        <w:fldChar w:fldCharType="end"/>
+      </w:r>
+      <w:r>
+        <w:t>.</w:t>
+      </w:r>
+      <w:r>
+        <w:t xml:space="preserve"> A dense sensor array </w:t>
+      </w:r>
+      <w:r>
+        <w:t xml:space="preserve">can be a </w:t>
+      </w:r>
+      <w:r>
+        <w:t xml:space="preserve">flexible </w:t>
+      </w:r>
+      <w:r>
+        <w:t xml:space="preserve">mat or an e-textile material that contains </w:t>
+      </w:r>
+      <w:r>
+        <w:t xml:space="preserve">multiple pressure sensors that are </w:t>
+      </w:r>
+      <w:r>
+        <w:t xml:space="preserve">greatly interconnected </w:t>
+      </w:r>
+      <w:r>
+        <w:t>together,</w:t>
+      </w:r>
+      <w:r>
+        <w:t xml:space="preserve"> </w:t>
+      </w:r>
+      <w:r>
+        <w:t xml:space="preserve">functioning </w:t>
+      </w:r>
+      <w:r>
+        <w:t>a</w:t>
+      </w:r>
+      <w:r>
+        <w:t xml:space="preserve">s a </w:t>
+      </w:r>
+      <w:r>
+        <w:t>single unit</w:t>
+      </w:r>
+      <w:r>
+        <w:t>. On the other hand</w:t>
+      </w:r>
+      <w:r>
+        <w:t>, a sparse sensor array</w:t>
+      </w:r>
+      <w:r>
+        <w:t xml:space="preserve"> </w:t>
+      </w:r>
+      <w:r>
+        <w:t>goes</w:t>
+      </w:r>
+      <w:r>
+        <w:t xml:space="preserve"> the idea of having</w:t>
+      </w:r>
+      <w:r>
+        <w:t xml:space="preserve"> </w:t>
+      </w:r>
+      <w:r>
+        <w:t>several</w:t>
+      </w:r>
+      <w:r>
+        <w:t xml:space="preserve"> individual </w:t>
+      </w:r>
+      <w:r>
+        <w:t xml:space="preserve">pressure </w:t>
+      </w:r>
+      <w:r>
+        <w:t xml:space="preserve">sensors placed at strategic point </w:t>
+      </w:r>
+      <w:r>
+        <w:t>around</w:t>
+      </w:r>
+      <w:r>
+        <w:t xml:space="preserve"> the </w:t>
+      </w:r>
+      <w:r>
+        <w:t>chair.</w:t>
+      </w:r>
+    </w:p>
+    <w:p>
+      <w:pPr>
+        <w:pStyle w:val="MDPI31text"/>
+      </w:pPr>
+    </w:p>
+    <w:p>
+      <w:pPr>
+        <w:pStyle w:val="MDPI31text"/>
+      </w:pPr>
+      <w:r>
+        <w:t>Dense Sensor Array</w:t>
+      </w:r>
+    </w:p>
+    <w:p>
+      <w:pPr>
+        <w:pStyle w:val="MDPI41tablecaption"/>
+      </w:pPr>
+      <w:r>
+        <w:rPr>
+          <w:b/>
+        </w:rPr>
+        <w:t xml:space="preserve">Table </w:t>
+      </w:r>
+      <w:r>
+        <w:rPr>
+          <w:b/>
+        </w:rPr>
+        <w:t>2</w:t>
+      </w:r>
+      <w:r>
+        <w:rPr>
+          <w:b/>
+        </w:rPr>
+        <w:t>.</w:t>
+      </w:r>
+      <w:r>
+        <w:t xml:space="preserve"> </w:t>
+      </w:r>
+      <w:r>
+        <w:t>List of Studies that used dense Sensor Array</w:t>
+      </w:r>
+    </w:p>
+    <w:tbl>
+      <w:tblPr>
+        <w:tblW w:w="7857" w:type="dxa"/>
+        <w:tblInd w:w="2608" w:type="dxa"/>
+        <w:tblBorders>
+          <w:top w:val="single" w:sz="8" w:space="0" w:color="auto"/>
+          <w:bottom w:val="single" w:sz="8" w:space="0" w:color="auto"/>
+        </w:tblBorders>
+        <w:tblLayout w:type="fixed"/>
+        <w:tblCellMar>
+          <w:left w:w="0" w:type="dxa"/>
+          <w:right w:w="0" w:type="dxa"/>
+        </w:tblCellMar>
+        <w:tblLook w:val="04A0" w:firstRow="1" w:lastRow="0" w:firstColumn="1" w:lastColumn="0" w:noHBand="0" w:noVBand="1"/>
+      </w:tblPr>
+      <w:tblGrid>
+        <w:gridCol w:w="992"/>
+        <w:gridCol w:w="1890"/>
+        <w:gridCol w:w="4975"/>
+      </w:tblGrid>
+      <w:tr>
+        <w:tc>
+          <w:tcPr>
+            <w:tcW w:w="992" w:type="dxa"/>
+            <w:tcBorders>
+              <w:bottom w:val="single" w:sz="4" w:space="0" w:color="auto"/>
+            </w:tcBorders>
+            <w:shd w:val="clear" w:color="auto" w:fill="auto"/>
+            <w:vAlign w:val="center"/>
+          </w:tcPr>
+          <w:p>
+            <w:pPr>
+              <w:pStyle w:val="MDPI42tablebody"/>
+              <w:spacing w:line="240" w:lineRule="auto"/>
+              <w:rPr>
+                <w:b/>
+                <w:snapToGrid/>
+              </w:rPr>
+            </w:pPr>
+            <w:r>
+              <w:rPr>
+                <w:b/>
+                <w:snapToGrid/>
+              </w:rPr>
+              <w:t>Reference</w:t>
+            </w:r>
+          </w:p>
+        </w:tc>
+        <w:tc>
+          <w:tcPr>
+            <w:tcW w:w="1890" w:type="dxa"/>
+            <w:tcBorders>
+              <w:bottom w:val="single" w:sz="4" w:space="0" w:color="auto"/>
+            </w:tcBorders>
+            <w:shd w:val="clear" w:color="auto" w:fill="auto"/>
+            <w:vAlign w:val="center"/>
+          </w:tcPr>
+          <w:p>
+            <w:pPr>
+              <w:pStyle w:val="MDPI42tablebody"/>
+              <w:spacing w:line="240" w:lineRule="auto"/>
+              <w:rPr>
+                <w:b/>
+                <w:snapToGrid/>
+              </w:rPr>
+            </w:pPr>
+            <w:r>
+              <w:rPr>
+                <w:b/>
+                <w:snapToGrid/>
+              </w:rPr>
+              <w:t>Author</w:t>
+            </w:r>
+          </w:p>
+        </w:tc>
+        <w:tc>
+          <w:tcPr>
+            <w:tcW w:w="4975" w:type="dxa"/>
+            <w:tcBorders>
+              <w:bottom w:val="single" w:sz="4" w:space="0" w:color="auto"/>
+            </w:tcBorders>
+            <w:shd w:val="clear" w:color="auto" w:fill="auto"/>
+            <w:vAlign w:val="center"/>
+          </w:tcPr>
+          <w:p>
+            <w:pPr>
+              <w:pStyle w:val="MDPI42tablebody"/>
+              <w:spacing w:line="240" w:lineRule="auto"/>
+              <w:rPr>
+                <w:b/>
+                <w:snapToGrid/>
+              </w:rPr>
+            </w:pPr>
+            <w:r>
+              <w:rPr>
+                <w:b/>
+                <w:snapToGrid/>
+              </w:rPr>
+              <w:t xml:space="preserve">Sensor </w:t>
+            </w:r>
+          </w:p>
+        </w:tc>
+      </w:tr>
+      <w:tr>
+        <w:tc>
+          <w:tcPr>
+            <w:tcW w:w="992" w:type="dxa"/>
+            <w:shd w:val="clear" w:color="auto" w:fill="auto"/>
+            <w:vAlign w:val="center"/>
+          </w:tcPr>
+          <w:p>
+            <w:pPr>
+              <w:pStyle w:val="MDPI42tablebody"/>
+              <w:spacing w:line="240" w:lineRule="auto"/>
+            </w:pPr>
+            <w:r>
+              <w:fldChar w:fldCharType="begin"/>
+            </w:r>
+            <w:r>
+              <w:instrText xml:space="preserve"> ADDIN ZOTERO_ITEM CSL_CITATION {"citationID":"efAO9FWF","properties":{"formattedCitation":"[13]","plainCitation":"[13]","noteIndex":0},"citationItems":[{"id":105,"uris":["http://zotero.org/groups/5004747/items/N5KK9WGQ"],"itemData":{"id":105,"type":"article-journal","abstract":"This paper presents a posture recognition system aimed at detecting sitting postures of a wheelchair user. The main goals of the proposed system are to identify and inform irregular and improper posture to prevent sitting-related health issues such as pressure ulcers, with the potential that it could also be used for individuals without mobility issues. In the proposed monitoring system, an array of 16 screen printed pressure sensor units was employed to obtain pressure data, which are sampled and processed in real-time using read-out electronics. The posture recognition was performed for four sitting positions: right-, left-, forward- and backward leaning based on k-nearest neighbors (k-NN), support vector machines (SVM), random forest (RF), decision tree (DT) and LightGBM machine learning algorithms. As a result, a posture classification accuracy of up to 99.03 percent can be achieved. Experimental studies illustrate that the system can provide real-time pressure distribution value in the form of a pressure map on a standard PC and also on a raspberry pi system equipped with a touchscreen monitor. The stored pressure distribution data can later be shared with healthcare professionals so that abnormalities in sitting patterns can be identified by employing a post-processing unit. The proposed system could be used for risk assessments related to pressure ulcers. It may be served as a benchmark by recording and identifying individuals’ sitting patterns and the possibility of being realized as a lightweight portable health monitoring device.","container-title":"Sensors","DOI":"10.3390/s21196349","ISSN":"1424-8220","issue":"19","journalAbbreviation":"Sensors","language":"en","page":"6349","source":"DOI.org (Crossref)","title":"A Proposal of Implementation of Sitting Posture Monitoring System for Wheelchair Utilizing Machine Learning Methods","volume":"21","author":[{"family":"Ahmad","given":"Jawad"},{"family":"Sidén","given":"Johan"},{"family":"Andersson","given":"Henrik"}],"issued":{"date-parts":[["2021",9,23]]}}}],"schema":"https://github.com/citation-style-language/schema/raw/master/csl-citation.json"} </w:instrText>
+            </w:r>
+            <w:r>
+              <w:fldChar w:fldCharType="separate"/>
+            </w:r>
+            <w:r>
+              <w:t>[13]</w:t>
+            </w:r>
+            <w:r>
+              <w:fldChar w:fldCharType="end"/>
+            </w:r>
+          </w:p>
+        </w:tc>
+        <w:tc>
+          <w:tcPr>
+            <w:tcW w:w="1890" w:type="dxa"/>
+            <w:shd w:val="clear" w:color="auto" w:fill="auto"/>
+            <w:vAlign w:val="center"/>
+          </w:tcPr>
+          <w:p>
+            <w:pPr>
+              <w:pStyle w:val="MDPI42tablebody"/>
+              <w:spacing w:line="240" w:lineRule="auto"/>
+            </w:pPr>
+            <w:r>
+              <w:t>Ahmad et al., 2021</w:t>
+            </w:r>
+          </w:p>
+        </w:tc>
+        <w:tc>
+          <w:tcPr>
+            <w:tcW w:w="4975" w:type="dxa"/>
+            <w:shd w:val="clear" w:color="auto" w:fill="auto"/>
+            <w:vAlign w:val="center"/>
+          </w:tcPr>
+          <w:p>
+            <w:pPr>
+              <w:pStyle w:val="MDPI42tablebody"/>
+              <w:spacing w:line="240" w:lineRule="auto"/>
+            </w:pPr>
+            <w:r>
+              <w:t>Screen Printed Pressure sensor units (16 Array)</w:t>
+            </w:r>
+          </w:p>
+        </w:tc>
+      </w:tr>
+      <w:tr>
+        <w:tc>
+          <w:tcPr>
+            <w:tcW w:w="992" w:type="dxa"/>
+            <w:shd w:val="clear" w:color="auto" w:fill="auto"/>
+            <w:vAlign w:val="center"/>
+          </w:tcPr>
+          <w:p>
+            <w:pPr>
+              <w:pStyle w:val="MDPI42tablebody"/>
+              <w:spacing w:line="240" w:lineRule="auto"/>
+            </w:pPr>
+            <w:r>
+              <w:fldChar w:fldCharType="begin"/>
+            </w:r>
+            <w:r>
+              <w:instrText xml:space="preserve"> ADDIN ZOTERO_ITEM CSL_CITATION {"citationID":"2CvoJyYS","properties":{"formattedCitation":"[14]","plainCitation":"[14]","noteIndex":0},"citationItems":[{"id":151,"uris":["http://zotero.org/users/11398818/items/IH6ZVDXW"],"itemData":{"id":151,"type":"article-journal","abstract":"&lt;p class=\"1\"&gt;Sitting is a common behavior of human body in daily life. It is found that poor sitting postures can link to pains and other complications for people in literature. In order to avoid the adverse effects of poor sitting behavior, we have developed a highly practical design of smart chair system in this paper, which is able to monitor the sitting behavior of human body accurately and non-invasively. The pressure patterns of eight standardized sitting postures of human subjects were acquired and transmitted to the computer for the automatic sitting posture recognition with the application of artificial neural network classifier. The experimental results showed that it can recognize eight sitting postures of human subjects with high accuracy. The sitting posture monitoring in the developed smart chair system can help or promote people to achieve and maintain healthy sitting behavior, and prevent or reduce the chronic disease caused by poor sitting behavior. These promising results suggested that the presented system is feasible for sitting behavior monitoring, which can find applications in many areas including healthcare services, human-computer interactions and intelligent environment.&lt;/p&gt;","container-title":"KnE Engineering","DOI":"10.18502/keg.v2i2.626","ISSN":"2518-6841","issue":"2","journalAbbreviation":"KEG","page":"274","source":"DOI.org (Crossref)","title":"Smart Chair for Monitoring of Sitting Behavior","volume":"2","author":[{"family":"Huang","given":"Mengjie"},{"family":"Gibson","given":"Ian"},{"family":"Yang","given":"Rui"}],"issued":{"date-parts":[["2017",2,9]]}}}],"schema":"https://github.com/citation-style-language/schema/raw/master/csl-citation.json"} </w:instrText>
+            </w:r>
+            <w:r>
+              <w:fldChar w:fldCharType="separate"/>
+            </w:r>
+            <w:r>
+              <w:t>[14]</w:t>
+            </w:r>
+            <w:r>
+              <w:fldChar w:fldCharType="end"/>
+            </w:r>
+          </w:p>
+        </w:tc>
+        <w:tc>
+          <w:tcPr>
+            <w:tcW w:w="1890" w:type="dxa"/>
+            <w:shd w:val="clear" w:color="auto" w:fill="auto"/>
+            <w:vAlign w:val="center"/>
+          </w:tcPr>
+          <w:p>
+            <w:pPr>
+              <w:pStyle w:val="MDPI42tablebody"/>
+              <w:spacing w:line="240" w:lineRule="auto"/>
+            </w:pPr>
+            <w:r>
+              <w:t>Huang et al., 2017</w:t>
+            </w:r>
+          </w:p>
+        </w:tc>
+        <w:tc>
+          <w:tcPr>
+            <w:tcW w:w="4975" w:type="dxa"/>
+            <w:shd w:val="clear" w:color="auto" w:fill="auto"/>
+            <w:vAlign w:val="center"/>
+          </w:tcPr>
+          <w:p>
+            <w:pPr>
+              <w:pStyle w:val="MDPI42tablebody"/>
+              <w:spacing w:line="240" w:lineRule="auto"/>
+            </w:pPr>
+            <w:r>
+              <w:t>52x44 Piezo-Resistive Sensor Array</w:t>
+            </w:r>
+          </w:p>
+        </w:tc>
+      </w:tr>
+      <w:tr>
+        <w:tc>
+          <w:tcPr>
+            <w:tcW w:w="992" w:type="dxa"/>
+            <w:shd w:val="clear" w:color="auto" w:fill="auto"/>
+            <w:vAlign w:val="center"/>
+          </w:tcPr>
+          <w:p>
+            <w:pPr>
+              <w:pStyle w:val="MDPI42tablebody"/>
+              <w:spacing w:line="240" w:lineRule="auto"/>
+            </w:pPr>
+            <w:r>
+              <w:fldChar w:fldCharType="begin"/>
+            </w:r>
+            <w:r>
+              <w:instrText xml:space="preserve"> ADDIN ZOTERO_ITEM CSL_CITATION {"citationID":"c6o3mHus","properties":{"formattedCitation":"[15]","plainCitation":"[15]","noteIndex":0},"citationItems":[{"id":163,"uris":["http://zotero.org/users/11398818/items/L7KAFSQC"],"itemData":{"id":163,"type":"article-journal","container-title":"Sensors and Actuators A: Physical","DOI":"10.1016/j.sna.2021.112900","ISSN":"09244247","journalAbbreviation":"Sensors and Actuators A: Physical","language":"en","page":"112900","source":"DOI.org (Crossref)","title":"A portable sitting posture monitoring system based on a pressure sensor array and machine learning","volume":"331","author":[{"family":"Ran","given":"Xu"},{"family":"Wang","given":"Cong"},{"family":"Xiao","given":"Yao"},{"family":"Gao","given":"Xuliang"},{"family":"Zhu","given":"Zhiyuan"},{"family":"Chen","given":"Bin"}],"issued":{"date-parts":[["2021",11]]}}}],"schema":"https://github.com/citation-style-language/schema/raw/master/csl-citation.json"} </w:instrText>
+            </w:r>
+            <w:r>
+              <w:fldChar w:fldCharType="separate"/>
+            </w:r>
+            <w:r>
+              <w:t>[15]</w:t>
+            </w:r>
+            <w:r>
+              <w:fldChar w:fldCharType="end"/>
+            </w:r>
+          </w:p>
+        </w:tc>
+        <w:tc>
+          <w:tcPr>
+            <w:tcW w:w="1890" w:type="dxa"/>
+            <w:shd w:val="clear" w:color="auto" w:fill="auto"/>
+            <w:vAlign w:val="center"/>
+          </w:tcPr>
+          <w:p>
+            <w:pPr>
+              <w:pStyle w:val="MDPI42tablebody"/>
+              <w:spacing w:line="240" w:lineRule="auto"/>
+            </w:pPr>
+            <w:r>
+              <w:t>Ran et al., 2021</w:t>
+            </w:r>
+          </w:p>
+        </w:tc>
+        <w:tc>
+          <w:tcPr>
+            <w:tcW w:w="4975" w:type="dxa"/>
+            <w:shd w:val="clear" w:color="auto" w:fill="auto"/>
+            <w:vAlign w:val="center"/>
+          </w:tcPr>
+          <w:p>
+            <w:pPr>
+              <w:pStyle w:val="MDPI42tablebody"/>
+              <w:spacing w:line="240" w:lineRule="auto"/>
+            </w:pPr>
+            <w:r>
+              <w:t>Pressure Array (IMM00014, I-MOTION)</w:t>
+            </w:r>
+          </w:p>
+        </w:tc>
+      </w:tr>
+      <w:tr>
+        <w:tc>
+          <w:tcPr>
+            <w:tcW w:w="992" w:type="dxa"/>
+            <w:shd w:val="clear" w:color="auto" w:fill="auto"/>
+            <w:vAlign w:val="center"/>
+          </w:tcPr>
+          <w:p>
+            <w:pPr>
+              <w:pStyle w:val="MDPI42tablebody"/>
+              <w:spacing w:line="240" w:lineRule="auto"/>
+            </w:pPr>
+            <w:r>
+              <w:fldChar w:fldCharType="begin"/>
+            </w:r>
+            <w:r>
+              <w:instrText xml:space="preserve"> ADDIN ZOTERO_ITEM CSL_CITATION {"citationID":"sE5sJgZi","properties":{"formattedCitation":"[16]","plainCitation":"[16]","noteIndex":0},"citationItems":[{"id":161,"uris":["http://zotero.org/users/11398818/items/JP76KCNB"],"itemData":{"id":161,"type":"article-journal","container-title":"Sensors and Actuators A: Physical","DOI":"10.1016/j.sna.2017.11.054","ISSN":"09244247","journalAbbreviation":"Sensors and Actuators A: Physical","language":"en","page":"394-400","source":"DOI.org (Crossref)","title":"Real-time sitting posture correction system based on highly durable and washable electronic textile pressure sensors","volume":"269","author":[{"family":"Kim","given":"Minjeong"},{"family":"Kim","given":"Hyoungjun"},{"family":"Park","given":"Jinwoo"},{"family":"Jee","given":"Kwang-Koo"},{"family":"Lim","given":"Jung Ah"},{"family":"Park","given":"Min-Chul"}],"issued":{"date-parts":[["2018",1]]}}}],"schema":"https://github.com/citation-style-language/schema/raw/master/csl-citation.json"} </w:instrText>
+            </w:r>
+            <w:r>
+              <w:fldChar w:fldCharType="separate"/>
+            </w:r>
+            <w:r>
+              <w:t>[16]</w:t>
+            </w:r>
+            <w:r>
+              <w:fldChar w:fldCharType="end"/>
+            </w:r>
+          </w:p>
+        </w:tc>
+        <w:tc>
+          <w:tcPr>
+            <w:tcW w:w="1890" w:type="dxa"/>
+            <w:shd w:val="clear" w:color="auto" w:fill="auto"/>
+            <w:vAlign w:val="center"/>
+          </w:tcPr>
+          <w:p>
+            <w:pPr>
+              <w:pStyle w:val="MDPI42tablebody"/>
+              <w:spacing w:line="240" w:lineRule="auto"/>
+            </w:pPr>
+            <w:r>
+              <w:t>Kim et al, 2018</w:t>
+            </w:r>
+          </w:p>
+        </w:tc>
+        <w:tc>
+          <w:tcPr>
+            <w:tcW w:w="4975" w:type="dxa"/>
+            <w:shd w:val="clear" w:color="auto" w:fill="auto"/>
+            <w:vAlign w:val="center"/>
+          </w:tcPr>
+          <w:p>
+            <w:pPr>
+              <w:pStyle w:val="MDPI42tablebody"/>
+              <w:spacing w:line="240" w:lineRule="auto"/>
+            </w:pPr>
+            <w:r>
+              <w:t>Textile Pressure Sensors</w:t>
+            </w:r>
+            <w:r>
+              <w:t xml:space="preserve"> (Woven Fabric)</w:t>
+            </w:r>
+          </w:p>
+        </w:tc>
+      </w:tr>
+      <w:tr>
+        <w:tc>
+          <w:tcPr>
+            <w:tcW w:w="992" w:type="dxa"/>
+            <w:shd w:val="clear" w:color="auto" w:fill="auto"/>
+            <w:vAlign w:val="center"/>
+          </w:tcPr>
+          <w:p>
+            <w:pPr>
+              <w:pStyle w:val="MDPI42tablebody"/>
+              <w:spacing w:line="240" w:lineRule="auto"/>
+            </w:pPr>
+            <w:r>
+              <w:fldChar w:fldCharType="begin"/>
+            </w:r>
+            <w:r>
+              <w:instrText xml:space="preserve"> ADDIN ZOTERO_ITEM CSL_CITATION {"citationID":"Eeu0cy2w","properties":{"formattedCitation":"[17]","plainCitation":"[17]","noteIndex":0},"citationItems":[{"id":170,"uris":["http://zotero.org/users/11398818/items/DXZPDRQ4"],"itemData":{"id":170,"type":"chapter","container-title":"Engineering Applications of Neural Networks","event-place":"Berlin, Heidelberg","ISBN":"978-3-642-41012-3","note":"collection-title: Communications in Computer and Information Science\nDOI: 10.1007/978-3-642-41013-0_19","page":"182-191","publisher":"Springer Berlin Heidelberg","publisher-place":"Berlin, Heidelberg","source":"DOI.org (Crossref)","title":"Intelligent Chair Sensor","URL":"http://link.springer.com/10.1007/978-3-642-41013-0_19","volume":"383","editor":[{"family":"Iliadis","given":"Lazaros"},{"family":"Papadopoulos","given":"Harris"},{"family":"Jayne","given":"Chrisina"}],"author":[{"family":"Martins","given":"Leonardo"},{"family":"Lucena","given":"Rui"},{"family":"Belo","given":"João"},{"family":"Santos","given":"Marcelo"},{"family":"Quaresma","given":"Cláudia"},{"family":"Jesus","given":"Adelaide P."},{"family":"Vieira","given":"Pedro"}],"accessed":{"date-parts":[["2023",10,25]]},"issued":{"date-parts":[["2013"]]}}}],"schema":"https://github.com/citation-style-language/schema/raw/master/csl-citation.json"} </w:instrText>
+            </w:r>
+            <w:r>
+              <w:fldChar w:fldCharType="separate"/>
+            </w:r>
+            <w:r>
+              <w:t>[17]</w:t>
+            </w:r>
+            <w:r>
+              <w:fldChar w:fldCharType="end"/>
+            </w:r>
+          </w:p>
+        </w:tc>
+        <w:tc>
+          <w:tcPr>
+            <w:tcW w:w="1890" w:type="dxa"/>
+            <w:shd w:val="clear" w:color="auto" w:fill="auto"/>
+            <w:vAlign w:val="center"/>
+          </w:tcPr>
+          <w:p>
+            <w:pPr>
+              <w:pStyle w:val="MDPI42tablebody"/>
+              <w:spacing w:line="240" w:lineRule="auto"/>
+            </w:pPr>
+            <w:r>
+              <w:t>Martins et al. 2013</w:t>
+            </w:r>
+          </w:p>
+        </w:tc>
+        <w:tc>
+          <w:tcPr>
+            <w:tcW w:w="4975" w:type="dxa"/>
+            <w:shd w:val="clear" w:color="auto" w:fill="auto"/>
+            <w:vAlign w:val="center"/>
+          </w:tcPr>
+          <w:p>
+            <w:pPr>
+              <w:pStyle w:val="MDPI42tablebody"/>
+              <w:spacing w:line="240" w:lineRule="auto"/>
+            </w:pPr>
+            <w:r>
+              <w:t>Low resolution matrix of Pressure Sensors</w:t>
+            </w:r>
+          </w:p>
+        </w:tc>
+      </w:tr>
+      <w:tr>
+        <w:tc>
+          <w:tcPr>
+            <w:tcW w:w="992" w:type="dxa"/>
+            <w:shd w:val="clear" w:color="auto" w:fill="auto"/>
+            <w:vAlign w:val="center"/>
+          </w:tcPr>
+          <w:p>
+            <w:pPr>
+              <w:pStyle w:val="MDPI42tablebody"/>
+              <w:spacing w:line="240" w:lineRule="auto"/>
+            </w:pPr>
+            <w:r>
+              <w:fldChar w:fldCharType="begin"/>
+            </w:r>
+            <w:r>
+              <w:instrText xml:space="preserve"> ADDIN ZOTERO_ITEM CSL_CITATION {"citationID":"lgzA9TsU","properties":{"formattedCitation":"[18]","plainCitation":"[18]","noteIndex":0},"citationItems":[{"id":214,"uris":["http://zotero.org/users/11398818/items/SBMQ83RY"],"itemData":{"id":214,"type":"article-journal","abstract":"Sitting on a chair in an awkward posture or sitting for a long period of time is a risk factor for musculoskeletal disorders. A postural habit that has been formed cannot be changed easily. It is important to form a proper postural habit from childhood as the lumbar disease during childhood caused by their improper posture is most likely to recur. Thus, there is a need for a monitoring system that classifies children’s sitting postures. The purpose of this paper is to develop a system for classifying sitting postures for children using machine learning algorithms. The convolutional neural network (CNN) algorithm was used in addition to the conventional algorithms: Naïve Bayes classifier (NB), decision tree (DT), neural network (NN), multinomial logistic regression (MLR), and support vector machine (SVM). To collect data for classifying sitting postures, a sensing cushion was developed by mounting a pressure sensor mat (8 × 8) inside children’s chair seat cushion. Ten children participated, and sensor data was collected by taking a static posture for the five prescribed postures. The accuracy of CNN was found to be the highest as compared with those of the other algorithms. It is expected that the comprehensive posture monitoring system would be established through future research on enhancing the classification algorithm and providing an effective feedback system.","container-title":"Applied Sciences","DOI":"10.3390/app8081280","ISSN":"2076-3417","issue":"8","journalAbbreviation":"Applied Sciences","language":"en","page":"1280","source":"DOI.org (Crossref)","title":"Classification of Children’s Sitting Postures Using Machine Learning Algorithms","volume":"8","author":[{"family":"Kim","given":"Yong"},{"family":"Son","given":"Youngdoo"},{"family":"Kim","given":"Wonjoon"},{"family":"Jin","given":"Byungki"},{"family":"Yun","given":"Myung"}],"issued":{"date-parts":[["2018",8,1]]}}}],"schema":"https://github.com/citation-style-language/schema/raw/master/csl-citation.json"} </w:instrText>
+            </w:r>
+            <w:r>
+              <w:fldChar w:fldCharType="separate"/>
+            </w:r>
+            <w:r>
+              <w:t>[18]</w:t>
+            </w:r>
+            <w:r>
+              <w:fldChar w:fldCharType="end"/>
+            </w:r>
+          </w:p>
+        </w:tc>
+        <w:tc>
+          <w:tcPr>
+            <w:tcW w:w="1890" w:type="dxa"/>
+            <w:shd w:val="clear" w:color="auto" w:fill="auto"/>
+            <w:vAlign w:val="center"/>
+          </w:tcPr>
+          <w:p>
+            <w:pPr>
+              <w:pStyle w:val="MDPI42tablebody"/>
+              <w:spacing w:line="240" w:lineRule="auto"/>
+            </w:pPr>
+            <w:r>
+              <w:t>Kim et al, 2018</w:t>
+            </w:r>
+          </w:p>
+        </w:tc>
+        <w:tc>
+          <w:tcPr>
+            <w:tcW w:w="4975" w:type="dxa"/>
+            <w:shd w:val="clear" w:color="auto" w:fill="auto"/>
+            <w:vAlign w:val="center"/>
+          </w:tcPr>
+          <w:p>
+            <w:pPr>
+              <w:pStyle w:val="MDPI42tablebody"/>
+              <w:spacing w:line="240" w:lineRule="auto"/>
+            </w:pPr>
+            <w:r>
+              <w:t>8x8 Pressure Mat Sensor</w:t>
+            </w:r>
+          </w:p>
+        </w:tc>
+      </w:tr>
+      <w:tr>
+        <w:tc>
+          <w:tcPr>
+            <w:tcW w:w="992" w:type="dxa"/>
+            <w:shd w:val="clear" w:color="auto" w:fill="auto"/>
+            <w:vAlign w:val="center"/>
+          </w:tcPr>
+          <w:p>
+            <w:pPr>
+              <w:pStyle w:val="MDPI42tablebody"/>
+              <w:spacing w:line="240" w:lineRule="auto"/>
+            </w:pPr>
+            <w:r>
+              <w:fldChar w:fldCharType="begin"/>
+            </w:r>
+            <w:r>
+              <w:instrText xml:space="preserve"> ADDIN ZOTERO_ITEM CSL_CITATION {"citationID":"Fn0xDTVx","properties":{"formattedCitation":"[19]","plainCitation":"[19]","noteIndex":0},"citationItems":[{"id":143,"uris":["http://zotero.org/users/11398818/items/6LWNY69L"],"itemData":{"id":143,"type":"article-journal","abstract":"As the intensity of work increases, many of us sit for long hours while working in the office. It is not easy to sit properly at work all the time and sitting for a long time with wrong postures may cause a series of health problems as time goes by. In addition, monitoring the sitting posture of patients with spinal disease would be beneficial for their recovery. Accordingly, this paper designs and implements a sitting posture recognition system from a flexible array pressure sensor, which is used to acquire pressure distribution map of sitting hips in a real-time manner. Moreover, an improved self-organizing map-based classification algorithm for six kinds of sitting posture recognition is proposed to identify whether the current sitting posture is appropriate. The extensive experimental results verify that the performance of ISOM-based sitting posture recognition algorithm (ISOM-SPR) in short outperforms that of four kinds of traditional algorithms including decision tree-based (DT), K-means-based (KM), back propagation neural network-based (BP), self-organizing map-based (SOM) sitting posture recognition algorithms. Finally, it is proven that the proposed system based on ISOM-SPR algorithm has good robustness and high accuracy.","container-title":"Sensors","DOI":"10.3390/s21186246","ISSN":"1424-8220","issue":"18","journalAbbreviation":"Sensors","language":"en","page":"6246","source":"DOI.org (Crossref)","title":"Improved Self-Organizing Map-Based Unsupervised Learning Algorithm for Sitting Posture Recognition System","volume":"21","author":[{"family":"Cai","given":"Wenyu"},{"family":"Zhao","given":"Dongyang"},{"family":"Zhang","given":"Meiyan"},{"family":"Xu","given":"Yinan"},{"family":"Li","given":"Zhu"}],"issued":{"date-parts":[["2021",9,17]]}}}],"schema":"https://github.com/citation-style-language/schema/raw/master/csl-citation.json"} </w:instrText>
+            </w:r>
+            <w:r>
+              <w:fldChar w:fldCharType="separate"/>
+            </w:r>
+            <w:r>
+              <w:t>[19]</w:t>
+            </w:r>
+            <w:r>
+              <w:fldChar w:fldCharType="end"/>
+            </w:r>
+          </w:p>
+        </w:tc>
+        <w:tc>
+          <w:tcPr>
+            <w:tcW w:w="1890" w:type="dxa"/>
+            <w:shd w:val="clear" w:color="auto" w:fill="auto"/>
+            <w:vAlign w:val="center"/>
+          </w:tcPr>
+          <w:p>
+            <w:pPr>
+              <w:pStyle w:val="MDPI42tablebody"/>
+              <w:spacing w:line="240" w:lineRule="auto"/>
+            </w:pPr>
+            <w:r>
+              <w:t>Cai et al. 2021</w:t>
+            </w:r>
+          </w:p>
+        </w:tc>
+        <w:tc>
+          <w:tcPr>
+            <w:tcW w:w="4975" w:type="dxa"/>
+            <w:shd w:val="clear" w:color="auto" w:fill="auto"/>
+            <w:vAlign w:val="center"/>
+          </w:tcPr>
+          <w:p>
+            <w:pPr>
+              <w:pStyle w:val="MDPI42tablebody"/>
+              <w:spacing w:line="240" w:lineRule="auto"/>
+            </w:pPr>
+            <w:r>
+              <w:t>3x3 Flexible Array Pressure Sensor</w:t>
+            </w:r>
+          </w:p>
+        </w:tc>
+      </w:tr>
+      <w:tr>
+        <w:tc>
+          <w:tcPr>
+            <w:tcW w:w="992" w:type="dxa"/>
+            <w:shd w:val="clear" w:color="auto" w:fill="auto"/>
+            <w:vAlign w:val="center"/>
+          </w:tcPr>
+          <w:p>
+            <w:pPr>
+              <w:pStyle w:val="MDPI42tablebody"/>
+              <w:spacing w:line="240" w:lineRule="auto"/>
+            </w:pPr>
+            <w:r>
+              <w:fldChar w:fldCharType="begin"/>
+            </w:r>
+            <w:r>
+              <w:instrText xml:space="preserve"> ADDIN ZOTERO_ITEM CSL_CITATION {"citationID":"oFxY4myT","properties":{"formattedCitation":"[20]","plainCitation":"[20]","noteIndex":0},"citationItems":[{"id":220,"uris":["http://zotero.org/users/11398818/items/L4XCYESC"],"itemData":{"id":220,"type":"article-journal","container-title":"Biomedical Signal Processing and Control","DOI":"10.1016/j.bspc.2021.103432","ISSN":"17468094","journalAbbreviation":"Biomedical Signal Processing and Control","language":"en","page":"103432","source":"DOI.org (Crossref)","title":"A deep learning based 2-dimensional hip pressure signals analysis method for sitting posture recognition","volume":"73","author":[{"family":"Fan","given":"Zhe"},{"family":"Hu","given":"Xing"},{"family":"Chen","given":"Wen-Ming"},{"family":"Zhang","given":"Da-Wei"},{"family":"Ma","given":"Xin"}],"issued":{"date-parts":[["2022",3]]}}}],"schema":"https://github.com/citation-style-language/schema/raw/master/csl-citation.json"} </w:instrText>
+            </w:r>
+            <w:r>
+              <w:fldChar w:fldCharType="separate"/>
+            </w:r>
+            <w:r>
+              <w:t>[20]</w:t>
+            </w:r>
+            <w:r>
+              <w:fldChar w:fldCharType="end"/>
+            </w:r>
+          </w:p>
+        </w:tc>
+        <w:tc>
+          <w:tcPr>
+            <w:tcW w:w="1890" w:type="dxa"/>
+            <w:shd w:val="clear" w:color="auto" w:fill="auto"/>
+            <w:vAlign w:val="center"/>
+          </w:tcPr>
+          <w:p>
+            <w:pPr>
+              <w:pStyle w:val="MDPI42tablebody"/>
+              <w:spacing w:line="240" w:lineRule="auto"/>
+            </w:pPr>
+            <w:r>
+              <w:t>Fan et al., 2022</w:t>
+            </w:r>
+          </w:p>
+        </w:tc>
+        <w:tc>
+          <w:tcPr>
+            <w:tcW w:w="4975" w:type="dxa"/>
+            <w:shd w:val="clear" w:color="auto" w:fill="auto"/>
+            <w:vAlign w:val="center"/>
+          </w:tcPr>
+          <w:p>
+            <w:pPr>
+              <w:pStyle w:val="MDPI42tablebody"/>
+              <w:spacing w:line="240" w:lineRule="auto"/>
+            </w:pPr>
+            <w:r>
+              <w:t>44 × 52 Pressure Sensor Array</w:t>
+            </w:r>
+          </w:p>
+        </w:tc>
+      </w:tr>
+      <w:tr>
+        <w:tc>
+          <w:tcPr>
+            <w:tcW w:w="992" w:type="dxa"/>
+            <w:shd w:val="clear" w:color="auto" w:fill="auto"/>
+            <w:vAlign w:val="center"/>
+          </w:tcPr>
+          <w:p>
+            <w:pPr>
+              <w:pStyle w:val="MDPI42tablebody"/>
+              <w:spacing w:line="240" w:lineRule="auto"/>
+            </w:pPr>
+            <w:r>
+              <w:fldChar w:fldCharType="begin"/>
+            </w:r>
+            <w:r>
+              <w:instrText xml:space="preserve"> ADDIN ZOTERO_ITEM CSL_CITATION {"citationID":"sIlbxc6u","properties":{"formattedCitation":"[21]","plainCitation":"[21]","noteIndex":0},"citationItems":[{"id":232,"uris":["http://zotero.org/users/11398818/items/ZMS5CAZB"],"itemData":{"id":232,"type":"article-journal","container-title":"IEEE Sensors Journal","DOI":"10.1109/JSEN.2013.2259589","ISSN":"1530-437X, 1558-1748","issue":"10","journalAbbreviation":"IEEE Sensors J.","page":"3926-3934","source":"DOI.org (Crossref)","title":"eCushion: A Textile Pressure Sensor Array Design and Calibration for Sitting Posture Analysis","title-short":"eCushion","volume":"13","author":[{"family":"Xu","given":"Wenyao"},{"family":"Huang","given":"Ming-Chun"},{"family":"Amini","given":"Navid"},{"family":"He","given":"Lei"},{"family":"Sarrafzadeh","given":"Majid"}],"issued":{"date-parts":[["2013",10]]}}}],"schema":"https://github.com/citation-style-language/schema/raw/master/csl-citation.json"} </w:instrText>
+            </w:r>
+            <w:r>
+              <w:fldChar w:fldCharType="separate"/>
+            </w:r>
+            <w:r>
+              <w:t>[21]</w:t>
+            </w:r>
+            <w:r>
+              <w:fldChar w:fldCharType="end"/>
+            </w:r>
+          </w:p>
+        </w:tc>
+        <w:tc>
+          <w:tcPr>
+            <w:tcW w:w="1890" w:type="dxa"/>
+            <w:shd w:val="clear" w:color="auto" w:fill="auto"/>
+            <w:vAlign w:val="center"/>
+          </w:tcPr>
+          <w:p>
+            <w:pPr>
+              <w:pStyle w:val="MDPI42tablebody"/>
+              <w:spacing w:line="240" w:lineRule="auto"/>
+            </w:pPr>
+            <w:r>
+              <w:t>Xu et al, 2013</w:t>
+            </w:r>
+          </w:p>
+        </w:tc>
+        <w:tc>
+          <w:tcPr>
+            <w:tcW w:w="4975" w:type="dxa"/>
+            <w:shd w:val="clear" w:color="auto" w:fill="auto"/>
+            <w:vAlign w:val="center"/>
+          </w:tcPr>
+          <w:p>
+            <w:pPr>
+              <w:pStyle w:val="MDPI42tablebody"/>
+              <w:spacing w:line="240" w:lineRule="auto"/>
+            </w:pPr>
+            <w:r>
+              <w:t>Textile Pressure Sensor Array</w:t>
+            </w:r>
+          </w:p>
+        </w:tc>
+      </w:tr>
+    </w:tbl>
+    <w:p>
+      <w:pPr>
+        <w:pStyle w:val="MDPI31text"/>
+      </w:pPr>
+    </w:p>
+    <w:p>
+      <w:pPr>
+        <w:pStyle w:val="MDPI31text"/>
+      </w:pPr>
+    </w:p>
+    <w:p>
+      <w:pPr>
+        <w:pStyle w:val="MDPI31text"/>
+      </w:pPr>
+      <w:r>
+        <w:t>Sparse</w:t>
+      </w:r>
+      <w:r>
+        <w:t xml:space="preserve"> Sensor Array</w:t>
+      </w:r>
+    </w:p>
+    <w:p>
+      <w:pPr>
+        <w:pStyle w:val="MDPI31text"/>
+      </w:pPr>
+    </w:p>
+    <w:p>
+      <w:pPr>
+        <w:pStyle w:val="MDPI31text"/>
+      </w:pPr>
+      <w:r>
+        <w:t xml:space="preserve"> Mutlu et al. in 2007 [10] integrated 19 different FSRs into the seating cushion and used the </w:t>
       </w:r>
       <w:r>
         <w:t>Simple Logistic</w:t>
@@ -2428,7 +3329,6 @@
         <w:pStyle w:val="MDPI51figurecaption"/>
       </w:pPr>
       <w:r>
-        <w:lastRenderedPageBreak/>
         <w:t>Figure 5 - Load Cells</w:t>
       </w:r>
     </w:p>
@@ -2547,6 +3447,7 @@
         <w:pStyle w:val="MDPI31text"/>
       </w:pPr>
       <w:r>
+        <w:lastRenderedPageBreak/>
         <w:t xml:space="preserve">Flex sensors are another variation of sensors that is being used by various studies to classify different sitting postures. A flex sensor, also known as a bend sensor works by measuring the degree of displacement resulting from the bending action being applied to the sensor [20]. </w:t>
       </w:r>
     </w:p>
@@ -2634,77 +3535,145 @@
         <w:pStyle w:val="MDPI23heading3"/>
       </w:pPr>
       <w:r>
+        <w:t>Sensing Chair using Mixed Sensors</w:t>
+      </w:r>
+    </w:p>
+    <w:p>
+      <w:pPr>
+        <w:pStyle w:val="MDPI31text"/>
+      </w:pPr>
+      <w:r>
+        <w:t xml:space="preserve">While most studies utilize a singular type of sensor for posture detection, there are a selected few study that involved more than one type of sensor into their proposed smart chair system. With this method, the different sensors would theoretically work hand in hand to achieve the best classification outcome.  </w:t>
+      </w:r>
+    </w:p>
+    <w:p>
+      <w:pPr>
+        <w:pStyle w:val="MDPI31text"/>
+      </w:pPr>
+      <w:r>
+        <w:t xml:space="preserve">Jeong and Park [23] utilized 6 pressure sensors (placed on the seating cushion) along with 6 Infrared Reflective Distance Sensors (placed on the back rest). By using the K-Nearest Network (KNN), they were able to classify 11 different sitting postures while achieving an accuracy of 92%. This study also highlighted one of the main limitations seen with other smart sensing systems. It was stated that the main limitation of entirely relying on pressure sensors is that the angle of spinal trunk rotation can’t be detected, which is an important aspect of a sitting posture. Similarly, (Cho et al, 2019) [24], used 16 pressure sensors place on the sitting cushion along with 2 ultrasonic sensors placed at the neck support region. With this configuration, they were able to achieve </w:t>
+      </w:r>
+      <w:r>
+        <w:t>96</w:t>
+      </w:r>
+      <w:r>
+        <w:t xml:space="preserve">% accuracy using LBCNet to classify 15 sitting postures. Ma et </w:t>
+      </w:r>
+      <w:r>
+        <w:t>al. in</w:t>
+      </w:r>
+      <w:r>
+        <w:t xml:space="preserve"> 2020 [25] developed a smart seating cushion which employed the </w:t>
+      </w:r>
+      <w:r>
+        <w:t>use of</w:t>
+      </w:r>
+      <w:r>
+        <w:t xml:space="preserve"> 6 FSR sensors for detecting different sitting postures and an Inertial measurement unit (IMU) sensor to monitor user activity. </w:t>
+      </w:r>
+    </w:p>
+    <w:p>
+      <w:pPr>
+        <w:pStyle w:val="MDPI31text"/>
+      </w:pPr>
+    </w:p>
+    <w:p>
+      <w:pPr>
+        <w:pStyle w:val="MDPI23heading3"/>
+      </w:pPr>
+      <w:r>
+        <w:t>Smart Sensing Chairs using Image Processing</w:t>
+      </w:r>
+    </w:p>
+    <w:p>
+      <w:pPr>
+        <w:pStyle w:val="MDPI31text"/>
+      </w:pPr>
+      <w:r>
+        <w:t>There were some research papers that have investigated the application of image processing in the detection of improper sitting postures. This approach mostly involves the utilization of a digital camera actively positioned directly on the subjects. Furthermore, by employing the use of image processing techniques and algorithms, one can analyze each video frame to determine the sitting posture.</w:t>
+      </w:r>
+    </w:p>
+    <w:p>
+      <w:pPr>
+        <w:pStyle w:val="MDPI31text"/>
+      </w:pPr>
+      <w:r>
+        <w:t xml:space="preserve">Mallare et al. in 2017 [26] developed a system utilizing 2 cameras strategically positioned at (front and side) angles in the detection of bad sitting postures. Overall, they were only able to achieve an accuracy of 61.3% using the SVM algorithm. Chen in 2019 [27] further improved on this by using a Astra3D Sensor which is a 3D depth camera. By </w:t>
+      </w:r>
+      <w:r>
         <w:lastRenderedPageBreak/>
-        <w:t>Sensing Chair using Mixed Sensors</w:t>
+        <w:t xml:space="preserve">using the OpenPose library along with CNN for the posture classification, an accuracy of 90% was achieved.  </w:t>
       </w:r>
     </w:p>
     <w:p>
       <w:pPr>
         <w:pStyle w:val="MDPI31text"/>
       </w:pPr>
-      <w:r>
-        <w:t xml:space="preserve">While most studies utilize a singular type of sensor for posture detection, there are a selected few study that involved more than one type of sensor into their proposed smart chair system. With this method, the different sensors would theoretically work hand in hand to achieve the best classification outcome.  </w:t>
-      </w:r>
     </w:p>
     <w:p>
       <w:pPr>
         <w:pStyle w:val="MDPI31text"/>
       </w:pPr>
-      <w:r>
-        <w:t xml:space="preserve">Jeong and Park [23] utilized 6 pressure sensors (placed on the seating cushion) along with 6 Infrared Reflective Distance Sensors (placed on the back rest). By using the K-Nearest Network (KNN), they were able to classify 11 different sitting postures while achieving an accuracy of 92%. This study also highlighted one of the main limitations seen with other smart sensing systems. It was stated that the main limitation of entirely relying on pressure sensors is that the angle of spinal trunk rotation can’t be detected, which is an important aspect of a sitting posture. Similarly, (Cho et al, 2019) [24], used 16 pressure sensors place on the sitting cushion along with 2 ultrasonic sensors placed at the neck support region. With this configuration, they were able to achieve </w:t>
-      </w:r>
-      <w:r>
-        <w:t>96</w:t>
-      </w:r>
-      <w:r>
-        <w:t xml:space="preserve">% accuracy using LBCNet to classify 15 sitting postures. Ma et </w:t>
-      </w:r>
-      <w:r>
-        <w:t>al. in</w:t>
-      </w:r>
-      <w:r>
-        <w:t xml:space="preserve"> 2020 [25] developed a smart seating cushion which employed the </w:t>
-      </w:r>
-      <w:r>
-        <w:t>use of</w:t>
-      </w:r>
-      <w:r>
-        <w:t xml:space="preserve"> 6 FSR sensors for detecting different sitting postures and an Inertial measurement unit (IMU) sensor to monitor user activity. </w:t>
+    </w:p>
+    <w:p>
+      <w:pPr>
+        <w:pStyle w:val="MDPI22heading2"/>
+      </w:pPr>
+      <w:r>
+        <w:t>Machine Learning Classification Method</w:t>
       </w:r>
     </w:p>
     <w:p>
       <w:pPr>
         <w:pStyle w:val="MDPI31text"/>
       </w:pPr>
-    </w:p>
-    <w:p>
-      <w:pPr>
-        <w:pStyle w:val="MDPI23heading3"/>
-      </w:pPr>
-      <w:r>
-        <w:t>Smart Sensing Chairs using Image Processing</w:t>
+      <w:r>
+        <w:t xml:space="preserve">As expected, different machine learning algorithms are being used to classify different sitting postures. Two of the most used ML </w:t>
+      </w:r>
+      <w:r>
+        <w:t>models</w:t>
+      </w:r>
+      <w:r>
+        <w:t xml:space="preserve"> among research studies was the CNN (Convolutional Neural Networks) [17,24,27–29] and ANN (Artificial Neural Networks) [13,30–33]. Other algorithms being used were KNN (K-Nearest Neighbors) [15,31], Decision Tree [25,34], SVM (Support Vector Machine) [11,14], RF (Random Forest) [35,36], SNN (Spiking Neural Network) [37], SLR (Simple Logistic Regression) [10</w:t>
+      </w:r>
+      <w:r>
+        <w:t>], Self</w:t>
+      </w:r>
+      <w:r>
+        <w:t xml:space="preserve">-Organizing Map [38], and Dynamic time Wrapping [18]. On the other hand, there were 7 studies that didn’t employ the use ML models in the classification of sitting postures [17,19,33,39–41]. Instead, most of these studies resulted in the implementation of straightforward threshold-based system. </w:t>
+      </w:r>
+      <w:r>
+        <w:t>In the implementation of this approach</w:t>
+      </w:r>
+      <w:r>
+        <w:t xml:space="preserve">, if the sensor data surpassed a specified threshold, a given posture is identified. </w:t>
       </w:r>
     </w:p>
     <w:p>
       <w:pPr>
         <w:pStyle w:val="MDPI31text"/>
       </w:pPr>
-      <w:r>
-        <w:t>There were some research papers that have investigated the application of image processing in the detection of improper sitting postures. This approach mostly involves the utilization of a digital camera actively positioned directly on the subjects. Furthermore, by employing the use of image processing techniques and algorithms, one can analyze each video frame to determine the sitting posture.</w:t>
-      </w:r>
     </w:p>
     <w:p>
       <w:pPr>
         <w:pStyle w:val="MDPI31text"/>
       </w:pPr>
-      <w:r>
-        <w:t xml:space="preserve">Mallare et al. in 2017 [26] developed a system utilizing 2 cameras strategically positioned at (front and side) angles in the detection of bad sitting postures. Overall, they were only able to achieve an accuracy of 61.3% using the SVM algorithm. Chen in 2019 [27] further improved on this by using a Astra3D Sensor which is a 3D depth camera. By using the OpenPose library along with CNN for the posture classification, an accuracy of 90% was achieved.  </w:t>
+    </w:p>
+    <w:p>
+      <w:pPr>
+        <w:pStyle w:val="MDPI22heading2"/>
+      </w:pPr>
+      <w:r>
+        <w:t>Machine Learning Performance Validation</w:t>
       </w:r>
     </w:p>
     <w:p>
       <w:pPr>
         <w:pStyle w:val="MDPI31text"/>
       </w:pPr>
+      <w:r>
+        <w:t xml:space="preserve">To perform concrete validation on an ML model’s performance and accuracy, most studies result in various methods such as the use of a confusion matrix and comparison between other ML models. </w:t>
+      </w:r>
     </w:p>
     <w:p>
       <w:pPr>
@@ -2713,10 +3682,25 @@
     </w:p>
     <w:p>
       <w:pPr>
+        <w:pStyle w:val="MDPI31text"/>
+      </w:pPr>
+    </w:p>
+    <w:p>
+      <w:pPr>
+        <w:pStyle w:val="MDPI31text"/>
+      </w:pPr>
+    </w:p>
+    <w:p>
+      <w:pPr>
+        <w:pStyle w:val="MDPI31text"/>
+      </w:pPr>
+    </w:p>
+    <w:p>
+      <w:pPr>
         <w:pStyle w:val="MDPI22heading2"/>
       </w:pPr>
       <w:r>
-        <w:t>Machine Learning Classification Method</w:t>
+        <w:t>Different Sitting Postures</w:t>
       </w:r>
     </w:p>
     <w:p>
@@ -2724,109 +3708,29 @@
         <w:pStyle w:val="MDPI31text"/>
       </w:pPr>
       <w:r>
-        <w:t xml:space="preserve">As expected, different machine learning algorithms are being used to classify different sitting postures. Two of the most used ML </w:t>
-      </w:r>
-      <w:r>
-        <w:t>models</w:t>
-      </w:r>
-      <w:r>
-        <w:t xml:space="preserve"> among research studies was the CNN (Convolutional Neural Networks) [17,24,27–29] and ANN (Artificial Neural Networks) [13,30–33]. Other algorithms being used were KNN (K-Nearest Neighbors) [15,31], Decision Tree [25,34], SVM (Support Vector Machine) [11,14], RF (Random Forest) [35,36], SNN (Spiking Neural Network) [37], SLR (Simple Logistic Regression) [10</w:t>
-      </w:r>
-      <w:r>
-        <w:t>], Self</w:t>
-      </w:r>
-      <w:r>
-        <w:t xml:space="preserve">-Organizing Map [38], and Dynamic time Wrapping [18]. On the other hand, there were 7 studies that didn’t employ the use ML models in the classification of sitting postures [17,19,33,39–41]. Instead, most of these studies resulted in the implementation of straightforward threshold-based system. </w:t>
-      </w:r>
-      <w:r>
-        <w:t>In the implementation of this approach</w:t>
-      </w:r>
-      <w:r>
-        <w:t xml:space="preserve">, if the sensor data surpassed a specified threshold, a given posture is identified. </w:t>
+        <w:t xml:space="preserve">Taking an in-depth look at Table 1 it was seen that across all the gathered research papers, there are varying number of postures being classified. Upon further analysis, it was quite evident to see that the more sitting postures that are being classified, the less accuracy its classification accuracy would be. Hence, that is one of the main reasons why most studies on average limit the number of postures to 5-7 positions, which are leaning left, leaning right, leaning backward, upright sitting, and leaning forwards [42]. The study that had the least number of postures classified was by Feng et al. [35] who used RFID tag to classify 3 sitting postures (a. Sitting straight, b. Leaning Forward, c. Leaning Backward). On the other hand, Wang et al. [37] looked at detecting up to 15 different postures which was the highest seen among other studies. </w:t>
       </w:r>
     </w:p>
     <w:p>
       <w:pPr>
         <w:pStyle w:val="MDPI31text"/>
       </w:pPr>
+      <w:r>
+        <w:t xml:space="preserve"> </w:t>
+      </w:r>
+    </w:p>
+    <w:p>
+      <w:pPr>
+        <w:pStyle w:val="MDPI22heading2"/>
+      </w:pPr>
+      <w:r>
+        <w:t>User Feedback System</w:t>
+      </w:r>
     </w:p>
     <w:p>
       <w:pPr>
         <w:pStyle w:val="MDPI31text"/>
       </w:pPr>
-    </w:p>
-    <w:p>
-      <w:pPr>
-        <w:pStyle w:val="MDPI22heading2"/>
-      </w:pPr>
-      <w:r>
-        <w:t>Machine Learning Performance Validation</w:t>
-      </w:r>
-    </w:p>
-    <w:p>
-      <w:pPr>
-        <w:pStyle w:val="MDPI31text"/>
-      </w:pPr>
-      <w:r>
-        <w:t xml:space="preserve">To perform concrete validation on an ML model’s performance and accuracy, most studies result in various methods such as the use of a confusion matrix and comparison between other ML models. </w:t>
-      </w:r>
-    </w:p>
-    <w:p>
-      <w:pPr>
-        <w:pStyle w:val="MDPI31text"/>
-      </w:pPr>
-    </w:p>
-    <w:p>
-      <w:pPr>
-        <w:pStyle w:val="MDPI31text"/>
-      </w:pPr>
-    </w:p>
-    <w:p>
-      <w:pPr>
-        <w:pStyle w:val="MDPI31text"/>
-      </w:pPr>
-    </w:p>
-    <w:p>
-      <w:pPr>
-        <w:pStyle w:val="MDPI31text"/>
-      </w:pPr>
-    </w:p>
-    <w:p>
-      <w:pPr>
-        <w:pStyle w:val="MDPI22heading2"/>
-      </w:pPr>
-      <w:r>
-        <w:t>Different Sitting Postures</w:t>
-      </w:r>
-    </w:p>
-    <w:p>
-      <w:pPr>
-        <w:pStyle w:val="MDPI31text"/>
-      </w:pPr>
-      <w:r>
-        <w:t xml:space="preserve">Taking an in-depth look at Table 1 it was seen that across all the gathered research papers, there are varying number of postures being classified. Upon further analysis, it was quite evident to see that the more sitting postures that are being classified, the less accuracy its classification accuracy would be. Hence, that is one of the main reasons why most studies on average limit the number of postures to 5-7 positions, which are leaning left, leaning right, leaning backward, upright sitting, and leaning forwards [42]. The study that had the least number of postures classified was by Feng et al. [35] who used RFID tag to classify 3 sitting postures (a. Sitting straight, b. Leaning Forward, c. Leaning Backward). On the other hand, Wang et al. [37] looked at detecting up to 15 different postures which was the highest seen among other studies. </w:t>
-      </w:r>
-    </w:p>
-    <w:p>
-      <w:pPr>
-        <w:pStyle w:val="MDPI31text"/>
-      </w:pPr>
-      <w:r>
-        <w:t xml:space="preserve"> </w:t>
-      </w:r>
-    </w:p>
-    <w:p>
-      <w:pPr>
-        <w:pStyle w:val="MDPI22heading2"/>
-      </w:pPr>
-      <w:r>
-        <w:t>User Feedback System</w:t>
-      </w:r>
-    </w:p>
-    <w:p>
-      <w:pPr>
-        <w:pStyle w:val="MDPI31text"/>
-      </w:pPr>
       <w:r>
         <w:t xml:space="preserve">The integration of a feedback system into a smart sensing chair is an integral component of enhancing the user experience. From the end user’s perspective, individuals should be able to receive real-time alerts whenever an improper sitting posture is being detected. It was seen that most studies focus on the classification aspects and leave out the implementation of a feedback platform. As shown in Figure 8 below, so far only 33% (11) of all the studies incorporated a kind of feedback platform that would encourage the user to maintain a correct posture. The implementation of mobile application was seen as the most used platform </w:t>
       </w:r>
@@ -2834,7 +3738,11 @@
         <w:t>for</w:t>
       </w:r>
       <w:r>
-        <w:t xml:space="preserve"> alerting a user whenever an improper sitting posture is being detected. [24,31,38–40]. Another common method was the use of a Desktop application which was done by some studies [11,27,37,43]. Alternatively, instead of implementing an interactive platform such as a mobile or a desktop app, [32] proposed on the use of an haptic motor system integrated into the seating which would vibrate whenever an incorrect sitting posture is being detected. To even make the system as unintrusive as possible, [44] looked at using a RGB bulb capable of changing colors whenever an incorrect posture is being detected.</w:t>
+        <w:t xml:space="preserve"> alerting a user whenever an improper sitting posture is being detected. [24,31,38–40]. Another common method was the use of a Desktop application which was done by some studies [11,27,37,43]. Alternatively, instead of implementing an interactive platform such as a mobile or a desktop app, [32] proposed on the use of an haptic motor system integrated into the seating which would vibrate whenever an incorrect sitting posture is being detected. To even make the system as unintrusive as </w:t>
+      </w:r>
+      <w:r>
+        <w:lastRenderedPageBreak/>
+        <w:t>possible, [44] looked at using a RGB bulb capable of changing colors whenever an incorrect posture is being detected.</w:t>
       </w:r>
     </w:p>
     <w:p>
@@ -2927,11 +3835,58 @@
         <w:t>the year</w:t>
       </w:r>
       <w:r>
-        <w:t xml:space="preserve"> 2030, there would be over 50 billion devices interconnected through IoT [45].  Ma et al. [25] highlighted the effectiveness of integrating IoT-based systems into healthcare sensors systems due to its major advantage of being able to seamlessly monitor user’s health data in real-time. The use of </w:t>
-      </w:r>
+        <w:t xml:space="preserve"> 2030, there would be over 50 billion devices interconnected through IoT [45].  Ma et al. [25] highlighted the effectiveness of integrating IoT-based systems into healthcare sensors systems due to its major advantage of being able to seamlessly monitor user’s health data in real-time. The use of IoT systems for remote health monitoring is believed to not only reduce medical costs but could also aid in the early detection of chronic illnesses. Subsequently, this could potentially accelerate the treatment and improve overall life expectancy of an individual.</w:t>
+      </w:r>
+    </w:p>
+    <w:p>
+      <w:pPr>
+        <w:pStyle w:val="MDPI31text"/>
+      </w:pPr>
+      <w:r>
+        <w:t xml:space="preserve">Now focusing on papers on smart sensing chairs that utilized IoT-based technology, Matuska et al. [39] used an Arduino-based microcontroller which communicated using the MQTT telemetry protocol in order detect 9 different sitting postures. The sensor data was sent in real-time data to a mobile application that alerted a user if an incorrect posture is being detected by signify ‘green”, “orange”, and “red” for standard sitting, bad sitting, and heavy load on backbone respectively. Similarly [40] developed a smart sensing chair which used the Blynk 2.0 platform to stream the sensor data to the web. Other studies such as [13] and [43] similarly used IoT for bad postures detection as well as providing valuable feedback to the end-user.  </w:t>
+      </w:r>
+    </w:p>
+    <w:p>
+      <w:pPr>
+        <w:pStyle w:val="MDPI31text"/>
+      </w:pPr>
+    </w:p>
+    <w:p>
+      <w:pPr>
+        <w:pStyle w:val="MDPI22heading2"/>
+      </w:pPr>
+      <w:r>
+        <w:t>System Limitations</w:t>
+      </w:r>
+    </w:p>
+    <w:p>
+      <w:pPr>
+        <w:pStyle w:val="MDPI22heading2"/>
+      </w:pPr>
+    </w:p>
+    <w:p>
+      <w:pPr>
+        <w:pStyle w:val="MDPI22heading2"/>
+      </w:pPr>
+      <w:r>
+        <w:t>Research Gaps</w:t>
+      </w:r>
+    </w:p>
+    <w:p>
+      <w:pPr>
+        <w:pStyle w:val="MDPI31text"/>
+      </w:pPr>
+      <w:r>
+        <w:t>Across all the research studies, it is apparent that there are different classification methods being used to classify different sitting postures. However, as previously discussed it was seen that a majority of studies primarily focus on the classification aspects of things and leave out the implementation of a feedback system to guide the user in maintaining a correct sitting posture. As discussed in the previous section, only 33% (11) of studies found developed an interface that would enforce correct sitting posture; five of which implemented the use of mobile application. Overall, the implementation of a mobile application looks to be a useful approach in notifying the end-users about maintaining proper sitting postures. However, it is quite important to acknowledge the research gap in this field of interest – specifically the lack of comprehensive evaluations in accessing user’s experience with these applications.</w:t>
+      </w:r>
+    </w:p>
+    <w:p>
+      <w:pPr>
+        <w:pStyle w:val="MDPI31text"/>
+      </w:pPr>
       <w:r>
         <w:lastRenderedPageBreak/>
-        <w:t>IoT systems for remote health monitoring is believed to not only reduce medical costs but could also aid in the early detection of chronic illnesses. Subsequently, this could potentially accelerate the treatment and improve overall life expectancy of an individual.</w:t>
+        <w:t xml:space="preserve">These few studies looked at the implementation of mobile application as a means of providing real-time feedback on one’s sitting postures. However, due to the lack of a comprehensive evaluation being conducted, a few questions are raised regarding the effectiveness, feasibility, and overall satisfaction from the user’s perspective when interacting with these apps.  According to ___, it is beneficial to capture other users’ perspective on a mobile app to gain a deep understanding of its strengths and weaknesses. </w:t>
       </w:r>
     </w:p>
     <w:p>
@@ -2939,45 +3894,13 @@
         <w:pStyle w:val="MDPI31text"/>
       </w:pPr>
       <w:r>
-        <w:t xml:space="preserve">Now focusing on papers on smart sensing chairs that utilized IoT-based technology, Matuska et al. [39] used an Arduino-based microcontroller which communicated using the MQTT telemetry protocol in order detect 9 different sitting postures. The sensor data was sent in real-time data to a mobile application that alerted a user if an incorrect posture is being detected by signify ‘green”, “orange”, and “red” for standard sitting, bad sitting, and heavy load on backbone respectively. Similarly [40] developed a smart sensing chair which used the Blynk 2.0 platform to stream the sensor data to the web. Other studies such as [13] and [43] similarly used IoT for bad postures detection as well as providing valuable feedback to the end-user.  </w:t>
+        <w:t xml:space="preserve">To address this research gap, future studies should go beyond focusing on achieving high classification accuracy of different sitting postures and prioritize conduction user-centered evaluations on 5the implemented feedback system. Methods such as interviews, surveys, and usability testing could be employed to collect valuable feedback. With this done, it would be very easy to gauge and measure the effectiveness of the proposed feedback system. </w:t>
       </w:r>
     </w:p>
     <w:p>
       <w:pPr>
         <w:pStyle w:val="MDPI31text"/>
       </w:pPr>
-    </w:p>
-    <w:p>
-      <w:pPr>
-        <w:pStyle w:val="MDPI22heading2"/>
-      </w:pPr>
-      <w:r>
-        <w:t>Research Gaps and Limitations</w:t>
-      </w:r>
-    </w:p>
-    <w:p>
-      <w:pPr>
-        <w:pStyle w:val="MDPI31text"/>
-      </w:pPr>
-      <w:r>
-        <w:t>Across all the research studies, it is apparent that there are different classification methods being used to classify different sitting postures. However, as previously discussed it was seen that a majority of studies primarily focus on the classification aspects of things and leave out the implementation of a feedback system to guide the user in maintaining a correct sitting posture. As discussed in the previous section, only 33% (11) of studies found developed an interface that would enforce correct sitting posture; five of which implemented the use of mobile application. Overall, the implementation of a mobile application looks to be a useful approach in notifying the end-users about maintaining proper sitting postures. However, it is quite important to acknowledge the research gap in this field of interest – specifically the lack of comprehensive evaluations in accessing user’s experience with these applications.</w:t>
-      </w:r>
-    </w:p>
-    <w:p>
-      <w:pPr>
-        <w:pStyle w:val="MDPI31text"/>
-      </w:pPr>
-      <w:r>
-        <w:t xml:space="preserve">These few studies looked at the implementation of mobile application as a means of providing real-time feedback on one’s sitting postures. However, due to the lack of a comprehensive evaluation being conducted, a few questions are raised regarding the effectiveness, feasibility, and overall satisfaction from the user’s perspective when interacting with these apps.  According to ___, it is beneficial to capture other users’ perspective on a mobile app to gain a deep understanding of its strengths and weaknesses. </w:t>
-      </w:r>
-    </w:p>
-    <w:p>
-      <w:pPr>
-        <w:pStyle w:val="MDPI31text"/>
-      </w:pPr>
-      <w:r>
-        <w:t xml:space="preserve">To address this research gap, future studies should go beyond focusing on achieving high classification accuracy of different sitting postures and prioritize conduction user-centered evaluations on 5the implemented feedback system. Methods such as interviews, surveys, and usability testing could be employed to collect valuable feedback. With this done, it would be very easy to gauge and measure the effectiveness of the proposed feedback system. </w:t>
-      </w:r>
     </w:p>
     <w:p>
       <w:pPr>
@@ -3032,7 +3955,6 @@
       <w:bookmarkStart w:id="0" w:name="page2"/>
       <w:bookmarkEnd w:id="0"/>
       <w:r>
-        <w:lastRenderedPageBreak/>
         <w:t>Research manuscripts reporting large datasets that are deposited in a publicly available database should specify where the data have been deposited and provide the relevant accession numbers. If the accession numbers have not yet been obtained at the time of submission, please state that they will be provided during review. They must be provided prior to publication.</w:t>
       </w:r>
     </w:p>
@@ -3163,6 +4085,7 @@
         <w:spacing w:after="60"/>
       </w:pPr>
       <w:r>
+        <w:lastRenderedPageBreak/>
         <w:t>T</w:t>
       </w:r>
       <w:r>
@@ -3280,6 +4203,7 @@
       <w:pPr>
         <w:pStyle w:val="MDPI41tablecaption"/>
       </w:pPr>
+      <w:bookmarkStart w:id="1" w:name="_Hlk155573610"/>
       <w:r>
         <w:rPr>
           <w:b/>
@@ -3506,6 +4430,7 @@
         </w:tc>
       </w:tr>
     </w:tbl>
+    <w:bookmarkEnd w:id="1"/>
     <w:p>
       <w:pPr>
         <w:pStyle w:val="MDPI43tablefooter"/>
@@ -3566,13 +4491,12 @@
               <w:pStyle w:val="MDPI52figure"/>
               <w:spacing w:before="0"/>
             </w:pPr>
-            <w:bookmarkStart w:id="1" w:name="page3"/>
-            <w:bookmarkEnd w:id="1"/>
+            <w:bookmarkStart w:id="2" w:name="page3"/>
+            <w:bookmarkEnd w:id="2"/>
             <w:r>
               <w:rPr>
                 <w:noProof/>
               </w:rPr>
-              <w:lastRenderedPageBreak/>
               <w:drawing>
                 <wp:inline distT="0" distB="0" distL="0" distR="0" wp14:anchorId="17FD5DBA" wp14:editId="6E017465">
                   <wp:extent cx="2161540" cy="2161540"/>
@@ -4370,6 +5294,7 @@
               <w:pStyle w:val="MDPI42tablebody"/>
             </w:pPr>
             <w:r>
+              <w:lastRenderedPageBreak/>
               <w:t>entry 3</w:t>
             </w:r>
           </w:p>
@@ -5038,11 +5963,7 @@
         <w:t>etc.</w:t>
       </w:r>
       <w:r>
-        <w:t xml:space="preserve"> should be numbered sequentially (i.e., Proposition 2 follows Theorem 1). Examples or Remarks use the same </w:t>
-      </w:r>
-      <w:r>
-        <w:lastRenderedPageBreak/>
-        <w:t xml:space="preserve">formatting, </w:t>
+        <w:t xml:space="preserve"> should be numbered sequentially (i.e., Proposition 2 follows Theorem 1). Examples or Remarks use the same formatting, </w:t>
       </w:r>
       <w:r>
         <w:rPr>
@@ -5209,8 +6130,8 @@
           <w:b/>
         </w:rPr>
       </w:pPr>
-      <w:bookmarkStart w:id="2" w:name="_Hlk89945590"/>
-      <w:bookmarkStart w:id="3" w:name="_Hlk60054323"/>
+      <w:bookmarkStart w:id="3" w:name="_Hlk89945590"/>
+      <w:bookmarkStart w:id="4" w:name="_Hlk60054323"/>
       <w:r>
         <w:rPr>
           <w:b/>
@@ -5221,7 +6142,7 @@
         <w:t>Not applicable</w:t>
       </w:r>
     </w:p>
-    <w:bookmarkEnd w:id="2"/>
+    <w:bookmarkEnd w:id="3"/>
     <w:p>
       <w:pPr>
         <w:pStyle w:val="MDPI62BackMatter"/>
@@ -5237,7 +6158,7 @@
         <w:t>Not Applicable</w:t>
       </w:r>
     </w:p>
-    <w:bookmarkEnd w:id="3"/>
+    <w:bookmarkEnd w:id="4"/>
     <w:p>
       <w:pPr>
         <w:pStyle w:val="MDPI62BackMatter"/>
@@ -5280,6 +6201,7 @@
         <w:rPr>
           <w:b/>
         </w:rPr>
+        <w:lastRenderedPageBreak/>
         <w:t>Conflicts of Interest:</w:t>
       </w:r>
       <w:r>
@@ -5414,7 +6336,6 @@
         <w:ind w:left="0"/>
       </w:pPr>
       <w:r>
-        <w:lastRenderedPageBreak/>
         <w:t>References</w:t>
       </w:r>
     </w:p>
@@ -5436,15 +6357,7 @@
       </w:r>
       <w:r>
         <w:tab/>
-        <w:t xml:space="preserve">Gill, T.K.; </w:t>
-      </w:r>
-      <w:proofErr w:type="spellStart"/>
-      <w:r>
-        <w:t>Mittinty</w:t>
-      </w:r>
-      <w:proofErr w:type="spellEnd"/>
-      <w:r>
-        <w:t xml:space="preserve">, M.M.; March, L.M.; Steinmetz, J.D.; Culbreth, G.T.; Cross, M.; Kopec, J.A.; Woolf, A.D.; Haile, L.M.; Hagins, H.; et al. Global, Regional, and National Burden of Other Musculoskeletal Disorders, 1990–2020, and Projections to 2050: A Systematic Analysis of the Global Burden of Disease Study 2021. </w:t>
+        <w:t xml:space="preserve">Gill, T.K.; Mittinty, M.M.; March, L.M.; Steinmetz, J.D.; Culbreth, G.T.; Cross, M.; Kopec, J.A.; Woolf, A.D.; Haile, L.M.; Hagins, H.; et al. Global, Regional, and National Burden of Other Musculoskeletal Disorders, 1990–2020, and Projections to 2050: A Systematic Analysis of the Global Burden of Disease Study 2021. </w:t>
       </w:r>
       <w:r>
         <w:rPr>
@@ -5486,14 +6399,7 @@
       </w:r>
       <w:r>
         <w:tab/>
-      </w:r>
-      <w:proofErr w:type="spellStart"/>
-      <w:r>
-        <w:t>Martimo</w:t>
-      </w:r>
-      <w:proofErr w:type="spellEnd"/>
-      <w:r>
-        <w:t xml:space="preserve">, K.-P. </w:t>
+        <w:t xml:space="preserve">Martimo, K.-P. </w:t>
       </w:r>
       <w:r>
         <w:rPr>
@@ -5522,23 +6428,22 @@
           <w:i/>
           <w:iCs/>
         </w:rPr>
-        <w:t xml:space="preserve">Musculoskeletal Disorders among Children and Young People: Prevalence, Risk Factors and Preventive </w:t>
-      </w:r>
-      <w:proofErr w:type="gramStart"/>
-      <w:r>
-        <w:rPr>
+        <w:t>Musculoskeletal Disorders among Children and Young People: Prevalence, Risk Factors and Preventive Measures</w:t>
+      </w:r>
+      <w:r>
+        <w:rPr>
+          <w:rFonts w:ascii="Times New Roman" w:hAnsi="Times New Roman"/>
           <w:i/>
           <w:iCs/>
         </w:rPr>
-        <w:t>Measures :</w:t>
-      </w:r>
-      <w:proofErr w:type="gramEnd"/>
+        <w:t> </w:t>
+      </w:r>
       <w:r>
         <w:rPr>
           <w:i/>
           <w:iCs/>
         </w:rPr>
-        <w:t xml:space="preserve"> A Scoping Review.</w:t>
+        <w:t>: A Scoping Review.</w:t>
       </w:r>
       <w:r>
         <w:t>; Publications Office: LU, 2021;</w:t>
@@ -5583,15 +6488,7 @@
         <w:t>29</w:t>
       </w:r>
       <w:r>
-        <w:t xml:space="preserve">, 356–373, </w:t>
-      </w:r>
-      <w:proofErr w:type="gramStart"/>
-      <w:r>
-        <w:t>doi:10.1016/j.berh</w:t>
-      </w:r>
-      <w:proofErr w:type="gramEnd"/>
-      <w:r>
-        <w:t>.2015.08.002.</w:t>
+        <w:t>, 356–373, doi:10.1016/j.berh.2015.08.002.</w:t>
       </w:r>
     </w:p>
     <w:p>
@@ -5603,23 +6500,7 @@
       </w:r>
       <w:r>
         <w:tab/>
-        <w:t xml:space="preserve">Summers, K.; </w:t>
-      </w:r>
-      <w:proofErr w:type="spellStart"/>
-      <w:r>
-        <w:t>Jinnett</w:t>
-      </w:r>
-      <w:proofErr w:type="spellEnd"/>
-      <w:r>
-        <w:t xml:space="preserve">, K.J.; Bevan, S. Musculoskeletal Disorders, Workforce </w:t>
-      </w:r>
-      <w:proofErr w:type="gramStart"/>
-      <w:r>
-        <w:t>Health</w:t>
-      </w:r>
-      <w:proofErr w:type="gramEnd"/>
-      <w:r>
-        <w:t xml:space="preserve"> and Productivity in the United States. </w:t>
+        <w:t xml:space="preserve">Summers, K.; Jinnett, K.J.; Bevan, S. Musculoskeletal Disorders, Workforce Health and Productivity in the United States. </w:t>
       </w:r>
       <w:r>
         <w:rPr>
@@ -5693,46 +6574,7 @@
       </w:r>
       <w:r>
         <w:tab/>
-      </w:r>
-      <w:proofErr w:type="spellStart"/>
-      <w:r>
-        <w:t>Putsa</w:t>
-      </w:r>
-      <w:proofErr w:type="spellEnd"/>
-      <w:r>
-        <w:t xml:space="preserve">, B.; </w:t>
-      </w:r>
-      <w:proofErr w:type="spellStart"/>
-      <w:r>
-        <w:t>Jalayondeja</w:t>
-      </w:r>
-      <w:proofErr w:type="spellEnd"/>
-      <w:r>
-        <w:t xml:space="preserve">, W.; </w:t>
-      </w:r>
-      <w:proofErr w:type="spellStart"/>
-      <w:r>
-        <w:t>Mekhora</w:t>
-      </w:r>
-      <w:proofErr w:type="spellEnd"/>
-      <w:r>
-        <w:t xml:space="preserve">, K.; </w:t>
-      </w:r>
-      <w:proofErr w:type="spellStart"/>
-      <w:r>
-        <w:t>Bhuanantanondh</w:t>
-      </w:r>
-      <w:proofErr w:type="spellEnd"/>
-      <w:r>
-        <w:t xml:space="preserve">, P.; </w:t>
-      </w:r>
-      <w:proofErr w:type="spellStart"/>
-      <w:r>
-        <w:t>Jalayondeja</w:t>
-      </w:r>
-      <w:proofErr w:type="spellEnd"/>
-      <w:r>
-        <w:t xml:space="preserve">, C. Factors Associated with Reduced Risk of Musculoskeletal Disorders among Office Workers: A Cross-Sectional Study 2017 to 2020. </w:t>
+        <w:t xml:space="preserve">Putsa, B.; Jalayondeja, W.; Mekhora, K.; Bhuanantanondh, P.; Jalayondeja, C. Factors Associated with Reduced Risk of Musculoskeletal Disorders among Office Workers: A Cross-Sectional Study 2017 to 2020. </w:t>
       </w:r>
       <w:r>
         <w:rPr>
@@ -5776,37 +6618,87 @@
         <w:tab/>
         <w:t xml:space="preserve">Keskin, Y. Correlation between Sitting Duration and Position and Lumbar Pain among Office Workers. </w:t>
       </w:r>
-      <w:proofErr w:type="spellStart"/>
       <w:r>
         <w:rPr>
           <w:i/>
           <w:iCs/>
         </w:rPr>
-        <w:t>Haydarpasa</w:t>
-      </w:r>
-      <w:proofErr w:type="spellEnd"/>
+        <w:t>Haydarpasa Numune Med J</w:t>
+      </w:r>
+      <w:r>
+        <w:t xml:space="preserve"> </w:t>
+      </w:r>
+      <w:r>
+        <w:rPr>
+          <w:b/>
+          <w:bCs/>
+        </w:rPr>
+        <w:t>2019</w:t>
+      </w:r>
+      <w:r>
+        <w:t>, doi:10.14744/hnhj.2019.04909.</w:t>
+      </w:r>
+    </w:p>
+    <w:p>
+      <w:pPr>
+        <w:pStyle w:val="Bibliography"/>
+      </w:pPr>
+      <w:r>
+        <w:t xml:space="preserve">9. </w:t>
+      </w:r>
+      <w:r>
+        <w:tab/>
+        <w:t xml:space="preserve">Bontrup, C.; Taylor, W.R.; Fliesser, M.; Visscher, R.; Green, T.; Wippert, P.-M.; Zemp, R. Low Back Pain and Its Relationship with Sitting Behaviour among Sedentary Office Workers. </w:t>
+      </w:r>
       <w:r>
         <w:rPr>
           <w:i/>
           <w:iCs/>
         </w:rPr>
+        <w:t>Applied Ergonomics</w:t>
+      </w:r>
+      <w:r>
         <w:t xml:space="preserve"> </w:t>
       </w:r>
-      <w:proofErr w:type="spellStart"/>
+      <w:r>
+        <w:rPr>
+          <w:b/>
+          <w:bCs/>
+        </w:rPr>
+        <w:t>2019</w:t>
+      </w:r>
+      <w:r>
+        <w:t xml:space="preserve">, </w:t>
+      </w:r>
       <w:r>
         <w:rPr>
           <w:i/>
           <w:iCs/>
         </w:rPr>
-        <w:t>Numune</w:t>
-      </w:r>
-      <w:proofErr w:type="spellEnd"/>
+        <w:t>81</w:t>
+      </w:r>
+      <w:r>
+        <w:t>, 102894, doi:10.1016/j.apergo.2019.102894.</w:t>
+      </w:r>
+    </w:p>
+    <w:p>
+      <w:pPr>
+        <w:pStyle w:val="Bibliography"/>
+      </w:pPr>
+      <w:r>
+        <w:lastRenderedPageBreak/>
+        <w:t xml:space="preserve">10. </w:t>
+      </w:r>
+      <w:r>
+        <w:tab/>
+        <w:t xml:space="preserve">Yoon, D.H.; Lee, J.-Y.; Song, W. Effects of Resistance Exercise Training on Cognitive Function and Physical Performance in Cognitive Frailty: A Randomized Controlled Trial. </w:t>
+      </w:r>
       <w:r>
         <w:rPr>
           <w:i/>
           <w:iCs/>
         </w:rPr>
-        <w:t xml:space="preserve"> Med J</w:t>
+        <w:t>J Nutr Health Aging</w:t>
       </w:r>
       <w:r>
         <w:t xml:space="preserve"> </w:t>
@@ -5816,60 +6708,39 @@
           <w:b/>
           <w:bCs/>
         </w:rPr>
-        <w:t>2019</w:t>
-      </w:r>
-      <w:r>
-        <w:t>, doi:10.14744/hnhj.2019.04909.</w:t>
-      </w:r>
-    </w:p>
-    <w:p>
-      <w:pPr>
-        <w:pStyle w:val="Bibliography"/>
-      </w:pPr>
-      <w:r>
-        <w:t xml:space="preserve">9. </w:t>
-      </w:r>
-      <w:r>
-        <w:tab/>
-      </w:r>
-      <w:proofErr w:type="spellStart"/>
-      <w:r>
-        <w:t>Bontrup</w:t>
-      </w:r>
-      <w:proofErr w:type="spellEnd"/>
-      <w:r>
-        <w:t xml:space="preserve">, C.; Taylor, W.R.; </w:t>
-      </w:r>
-      <w:proofErr w:type="spellStart"/>
-      <w:r>
-        <w:t>Fliesser</w:t>
-      </w:r>
-      <w:proofErr w:type="spellEnd"/>
-      <w:r>
-        <w:t xml:space="preserve">, M.; Visscher, R.; Green, T.; Wippert, P.-M.; Zemp, R. Low Back </w:t>
-      </w:r>
-      <w:proofErr w:type="gramStart"/>
-      <w:r>
-        <w:t>Pain</w:t>
-      </w:r>
-      <w:proofErr w:type="gramEnd"/>
-      <w:r>
-        <w:t xml:space="preserve"> and Its Relationship with Sitting </w:t>
-      </w:r>
-      <w:proofErr w:type="spellStart"/>
-      <w:r>
-        <w:t>Behaviour</w:t>
-      </w:r>
-      <w:proofErr w:type="spellEnd"/>
-      <w:r>
-        <w:t xml:space="preserve"> among Sedentary Office Workers. </w:t>
+        <w:t>2018</w:t>
+      </w:r>
+      <w:r>
+        <w:t xml:space="preserve">, </w:t>
       </w:r>
       <w:r>
         <w:rPr>
           <w:i/>
           <w:iCs/>
         </w:rPr>
-        <w:t>Applied Ergonomics</w:t>
+        <w:t>22</w:t>
+      </w:r>
+      <w:r>
+        <w:t>, 944–951, doi:10.1007/s12603-018-1090-9.</w:t>
+      </w:r>
+    </w:p>
+    <w:p>
+      <w:pPr>
+        <w:pStyle w:val="Bibliography"/>
+      </w:pPr>
+      <w:r>
+        <w:t xml:space="preserve">11. </w:t>
+      </w:r>
+      <w:r>
+        <w:tab/>
+        <w:t xml:space="preserve">Tan, H.Z.; Slivovsky, L.A.; Pentland, A. A Sensing Chair Using Pressure Distribution Sensors. </w:t>
+      </w:r>
+      <w:r>
+        <w:rPr>
+          <w:i/>
+          <w:iCs/>
+        </w:rPr>
+        <w:t>IEEE/ASME Trans. Mechatron.</w:t>
       </w:r>
       <w:r>
         <w:t xml:space="preserve"> </w:t>
@@ -5879,7 +6750,7 @@
           <w:b/>
           <w:bCs/>
         </w:rPr>
-        <w:t>2019</w:t>
+        <w:t>2001</w:t>
       </w:r>
       <w:r>
         <w:t xml:space="preserve">, </w:t>
@@ -5889,18 +6760,10 @@
           <w:i/>
           <w:iCs/>
         </w:rPr>
-        <w:t>81</w:t>
-      </w:r>
-      <w:r>
-        <w:t xml:space="preserve">, 102894, </w:t>
-      </w:r>
-      <w:proofErr w:type="gramStart"/>
-      <w:r>
-        <w:t>doi:10.1016/j.apergo</w:t>
-      </w:r>
-      <w:proofErr w:type="gramEnd"/>
-      <w:r>
-        <w:t>.2019.102894.</w:t>
+        <w:t>6</w:t>
+      </w:r>
+      <w:r>
+        <w:t>, 261–268, doi:10.1109/3516.951364.</w:t>
       </w:r>
     </w:p>
     <w:p>
@@ -5908,34 +6771,60 @@
         <w:pStyle w:val="Bibliography"/>
       </w:pPr>
       <w:r>
-        <w:t xml:space="preserve">10. </w:t>
+        <w:t xml:space="preserve">12. </w:t>
       </w:r>
       <w:r>
         <w:tab/>
-        <w:t xml:space="preserve">Yoon, D.H.; Lee, J.-Y.; Song, W. Effects of Resistance Exercise Training on Cognitive Function and Physical Performance in Cognitive Frailty: A Randomized Controlled Trial. </w:t>
+        <w:t xml:space="preserve">Ma, C.; Li, W.; Gravina, R.; Du, J.; Li, Q.; Fortino, G. Smart Cushion-Based Activity Recognition: Prompting Users to Maintain a Healthy Seated Posture. </w:t>
       </w:r>
       <w:r>
         <w:rPr>
           <w:i/>
           <w:iCs/>
         </w:rPr>
-        <w:t xml:space="preserve">J </w:t>
-      </w:r>
-      <w:proofErr w:type="spellStart"/>
+        <w:t>IEEE Syst. Man Cybern. Mag.</w:t>
+      </w:r>
+      <w:r>
+        <w:t xml:space="preserve"> </w:t>
+      </w:r>
+      <w:r>
+        <w:rPr>
+          <w:b/>
+          <w:bCs/>
+        </w:rPr>
+        <w:t>2020</w:t>
+      </w:r>
+      <w:r>
+        <w:t xml:space="preserve">, </w:t>
+      </w:r>
       <w:r>
         <w:rPr>
           <w:i/>
           <w:iCs/>
         </w:rPr>
-        <w:t>Nutr</w:t>
-      </w:r>
-      <w:proofErr w:type="spellEnd"/>
+        <w:t>6</w:t>
+      </w:r>
+      <w:r>
+        <w:t>, 6–14, doi:10.1109/MSMC.2019.2962226.</w:t>
+      </w:r>
+    </w:p>
+    <w:p>
+      <w:pPr>
+        <w:pStyle w:val="Bibliography"/>
+      </w:pPr>
+      <w:r>
+        <w:t xml:space="preserve">13. </w:t>
+      </w:r>
+      <w:r>
+        <w:tab/>
+        <w:t xml:space="preserve">Ahmad, J.; Sidén, J.; Andersson, H. A Proposal of Implementation of Sitting Posture Monitoring System for Wheelchair Utilizing Machine Learning Methods. </w:t>
+      </w:r>
       <w:r>
         <w:rPr>
           <w:i/>
           <w:iCs/>
         </w:rPr>
-        <w:t xml:space="preserve"> Health Aging</w:t>
+        <w:t>Sensors</w:t>
       </w:r>
       <w:r>
         <w:t xml:space="preserve"> </w:t>
@@ -5945,7 +6834,7 @@
           <w:b/>
           <w:bCs/>
         </w:rPr>
-        <w:t>2018</w:t>
+        <w:t>2021</w:t>
       </w:r>
       <w:r>
         <w:t xml:space="preserve">, </w:t>
@@ -5955,10 +6844,10 @@
           <w:i/>
           <w:iCs/>
         </w:rPr>
-        <w:t>22</w:t>
-      </w:r>
-      <w:r>
-        <w:t>, 944–951, doi:10.1007/s12603-018-1090-9.</w:t>
+        <w:t>21</w:t>
+      </w:r>
+      <w:r>
+        <w:t>, 6349, doi:10.3390/s21196349.</w:t>
       </w:r>
     </w:p>
     <w:p>
@@ -5966,42 +6855,60 @@
         <w:pStyle w:val="Bibliography"/>
       </w:pPr>
       <w:r>
-        <w:t xml:space="preserve">11. </w:t>
+        <w:t xml:space="preserve">14. </w:t>
       </w:r>
       <w:r>
         <w:tab/>
-        <w:t xml:space="preserve">Tan, H.Z.; </w:t>
-      </w:r>
-      <w:proofErr w:type="spellStart"/>
-      <w:r>
-        <w:t>Slivovsky</w:t>
-      </w:r>
-      <w:proofErr w:type="spellEnd"/>
-      <w:r>
-        <w:t xml:space="preserve">, L.A.; Pentland, A. A Sensing Chair Using Pressure Distribution Sensors. </w:t>
+        <w:t xml:space="preserve">Huang, M.; Gibson, I.; Yang, R. Smart Chair for Monitoring of Sitting Behavior. </w:t>
       </w:r>
       <w:r>
         <w:rPr>
           <w:i/>
           <w:iCs/>
         </w:rPr>
-        <w:t xml:space="preserve">IEEE/ASME Trans. </w:t>
-      </w:r>
-      <w:proofErr w:type="spellStart"/>
+        <w:t>KEG</w:t>
+      </w:r>
+      <w:r>
+        <w:t xml:space="preserve"> </w:t>
+      </w:r>
+      <w:r>
+        <w:rPr>
+          <w:b/>
+          <w:bCs/>
+        </w:rPr>
+        <w:t>2017</w:t>
+      </w:r>
+      <w:r>
+        <w:t xml:space="preserve">, </w:t>
+      </w:r>
       <w:r>
         <w:rPr>
           <w:i/>
           <w:iCs/>
         </w:rPr>
-        <w:t>Mechatron</w:t>
-      </w:r>
-      <w:proofErr w:type="spellEnd"/>
+        <w:t>2</w:t>
+      </w:r>
+      <w:r>
+        <w:t>, 274, doi:10.18502/keg.v2i2.626.</w:t>
+      </w:r>
+    </w:p>
+    <w:p>
+      <w:pPr>
+        <w:pStyle w:val="Bibliography"/>
+      </w:pPr>
+      <w:r>
+        <w:t xml:space="preserve">15. </w:t>
+      </w:r>
+      <w:r>
+        <w:tab/>
+        <w:t xml:space="preserve">Ran, X.; Wang, C.; Xiao, Y.; Gao, X.; Zhu, Z.; Chen, B. A Portable Sitting Posture Monitoring System Based on a Pressure Sensor Array and Machine Learning. </w:t>
+      </w:r>
       <w:r>
         <w:rPr>
           <w:i/>
           <w:iCs/>
         </w:rPr>
-        <w:t>.</w:t>
+        <w:t>Sensors and Actuators A: Physical</w:t>
       </w:r>
       <w:r>
         <w:t xml:space="preserve"> </w:t>
@@ -6011,7 +6918,7 @@
           <w:b/>
           <w:bCs/>
         </w:rPr>
-        <w:t>2001</w:t>
+        <w:t>2021</w:t>
       </w:r>
       <w:r>
         <w:t xml:space="preserve">, </w:t>
@@ -6021,10 +6928,242 @@
           <w:i/>
           <w:iCs/>
         </w:rPr>
-        <w:t>6</w:t>
-      </w:r>
-      <w:r>
-        <w:t>, 261–268, doi:10.1109/3516.951364.</w:t>
+        <w:t>331</w:t>
+      </w:r>
+      <w:r>
+        <w:t>, 112900, doi:10.1016/j.sna.2021.112900.</w:t>
+      </w:r>
+    </w:p>
+    <w:p>
+      <w:pPr>
+        <w:pStyle w:val="Bibliography"/>
+      </w:pPr>
+      <w:r>
+        <w:t xml:space="preserve">16. </w:t>
+      </w:r>
+      <w:r>
+        <w:tab/>
+        <w:t xml:space="preserve">Kim, M.; Kim, H.; Park, J.; Jee, K.-K.; Lim, J.A.; Park, M.-C. Real-Time Sitting Posture Correction System Based on Highly Durable and Washable Electronic Textile Pressure Sensors. </w:t>
+      </w:r>
+      <w:r>
+        <w:rPr>
+          <w:i/>
+          <w:iCs/>
+        </w:rPr>
+        <w:t>Sensors and Actuators A: Physical</w:t>
+      </w:r>
+      <w:r>
+        <w:t xml:space="preserve"> </w:t>
+      </w:r>
+      <w:r>
+        <w:rPr>
+          <w:b/>
+          <w:bCs/>
+        </w:rPr>
+        <w:t>2018</w:t>
+      </w:r>
+      <w:r>
+        <w:t xml:space="preserve">, </w:t>
+      </w:r>
+      <w:r>
+        <w:rPr>
+          <w:i/>
+          <w:iCs/>
+        </w:rPr>
+        <w:t>269</w:t>
+      </w:r>
+      <w:r>
+        <w:t>, 394–400, doi:10.1016/j.sna.2017.11.054.</w:t>
+      </w:r>
+    </w:p>
+    <w:p>
+      <w:pPr>
+        <w:pStyle w:val="Bibliography"/>
+      </w:pPr>
+      <w:r>
+        <w:t xml:space="preserve">17. </w:t>
+      </w:r>
+      <w:r>
+        <w:tab/>
+        <w:t xml:space="preserve">Martins, L.; Lucena, R.; Belo, J.; Santos, M.; Quaresma, C.; Jesus, A.P.; Vieira, P. Intelligent Chair Sensor. In </w:t>
+      </w:r>
+      <w:r>
+        <w:rPr>
+          <w:i/>
+          <w:iCs/>
+        </w:rPr>
+        <w:t>Engineering Applications of Neural Networks</w:t>
+      </w:r>
+      <w:r>
+        <w:t>; Iliadis, L., Papadopoulos, H., Jayne, C., Eds.; Communications in Computer and Information Science; Springer Berlin Heidelberg: Berlin, Heidelberg, 2013; Vol. 383, pp. 182–191 ISBN 978-3-642-41012-3.</w:t>
+      </w:r>
+    </w:p>
+    <w:p>
+      <w:pPr>
+        <w:pStyle w:val="Bibliography"/>
+      </w:pPr>
+      <w:r>
+        <w:t xml:space="preserve">18. </w:t>
+      </w:r>
+      <w:r>
+        <w:tab/>
+        <w:t xml:space="preserve">Kim, Y.; Son, Y.; Kim, W.; Jin, B.; Yun, M. Classification of Children’s Sitting Postures Using Machine Learning Algorithms. </w:t>
+      </w:r>
+      <w:r>
+        <w:rPr>
+          <w:i/>
+          <w:iCs/>
+        </w:rPr>
+        <w:t>Applied Sciences</w:t>
+      </w:r>
+      <w:r>
+        <w:t xml:space="preserve"> </w:t>
+      </w:r>
+      <w:r>
+        <w:rPr>
+          <w:b/>
+          <w:bCs/>
+        </w:rPr>
+        <w:t>2018</w:t>
+      </w:r>
+      <w:r>
+        <w:t xml:space="preserve">, </w:t>
+      </w:r>
+      <w:r>
+        <w:rPr>
+          <w:i/>
+          <w:iCs/>
+        </w:rPr>
+        <w:t>8</w:t>
+      </w:r>
+      <w:r>
+        <w:t>, 1280, doi:10.3390/app8081280.</w:t>
+      </w:r>
+    </w:p>
+    <w:p>
+      <w:pPr>
+        <w:pStyle w:val="Bibliography"/>
+      </w:pPr>
+      <w:r>
+        <w:t xml:space="preserve">19. </w:t>
+      </w:r>
+      <w:r>
+        <w:tab/>
+        <w:t xml:space="preserve">Cai, W.; Zhao, D.; Zhang, M.; Xu, Y.; Li, Z. Improved Self-Organizing Map-Based Unsupervised Learning Algorithm for Sitting Posture Recognition System. </w:t>
+      </w:r>
+      <w:r>
+        <w:rPr>
+          <w:i/>
+          <w:iCs/>
+        </w:rPr>
+        <w:t>Sensors</w:t>
+      </w:r>
+      <w:r>
+        <w:t xml:space="preserve"> </w:t>
+      </w:r>
+      <w:r>
+        <w:rPr>
+          <w:b/>
+          <w:bCs/>
+        </w:rPr>
+        <w:t>2021</w:t>
+      </w:r>
+      <w:r>
+        <w:t xml:space="preserve">, </w:t>
+      </w:r>
+      <w:r>
+        <w:rPr>
+          <w:i/>
+          <w:iCs/>
+        </w:rPr>
+        <w:t>21</w:t>
+      </w:r>
+      <w:r>
+        <w:t>, 6246, doi:10.3390/s21186246.</w:t>
+      </w:r>
+    </w:p>
+    <w:p>
+      <w:pPr>
+        <w:pStyle w:val="Bibliography"/>
+      </w:pPr>
+      <w:r>
+        <w:t xml:space="preserve">20. </w:t>
+      </w:r>
+      <w:r>
+        <w:tab/>
+        <w:t xml:space="preserve">Fan, Z.; Hu, X.; Chen, W.-M.; Zhang, D.-W.; Ma, X. A Deep Learning Based 2-Dimensional Hip Pressure Signals Analysis Method for Sitting Posture Recognition. </w:t>
+      </w:r>
+      <w:r>
+        <w:rPr>
+          <w:i/>
+          <w:iCs/>
+        </w:rPr>
+        <w:t>Biomedical Signal Processing and Control</w:t>
+      </w:r>
+      <w:r>
+        <w:t xml:space="preserve"> </w:t>
+      </w:r>
+      <w:r>
+        <w:rPr>
+          <w:b/>
+          <w:bCs/>
+        </w:rPr>
+        <w:t>2022</w:t>
+      </w:r>
+      <w:r>
+        <w:t xml:space="preserve">, </w:t>
+      </w:r>
+      <w:r>
+        <w:rPr>
+          <w:i/>
+          <w:iCs/>
+        </w:rPr>
+        <w:t>73</w:t>
+      </w:r>
+      <w:r>
+        <w:t>, 103432, doi:10.1016/j.bspc.2021.103432.</w:t>
+      </w:r>
+    </w:p>
+    <w:p>
+      <w:pPr>
+        <w:pStyle w:val="Bibliography"/>
+      </w:pPr>
+      <w:r>
+        <w:t xml:space="preserve">21. </w:t>
+      </w:r>
+      <w:r>
+        <w:tab/>
+        <w:t xml:space="preserve">Xu, W.; Huang, M.-C.; Amini, N.; He, L.; Sarrafzadeh, M. eCushion: A Textile Pressure Sensor Array Design and Calibration for Sitting Posture Analysis. </w:t>
+      </w:r>
+      <w:r>
+        <w:rPr>
+          <w:i/>
+          <w:iCs/>
+        </w:rPr>
+        <w:t>IEEE Sensors J.</w:t>
+      </w:r>
+      <w:r>
+        <w:t xml:space="preserve"> </w:t>
+      </w:r>
+      <w:r>
+        <w:rPr>
+          <w:b/>
+          <w:bCs/>
+        </w:rPr>
+        <w:t>2013</w:t>
+      </w:r>
+      <w:r>
+        <w:t xml:space="preserve">, </w:t>
+      </w:r>
+      <w:r>
+        <w:rPr>
+          <w:i/>
+          <w:iCs/>
+        </w:rPr>
+        <w:t>13</w:t>
+      </w:r>
+      <w:r>
+        <w:t>, 3926–3934, doi:10.1109/JSEN.2013.2259589.</w:t>
       </w:r>
     </w:p>
     <w:p>
@@ -8219,7 +9358,7 @@
   <w:style w:type="paragraph" w:default="1" w:styleId="Normal">
     <w:name w:val="Normal"/>
     <w:qFormat/>
-    <w:rsid w:val="00E93210"/>
+    <w:rsid w:val="000426F6"/>
     <w:pPr>
       <w:spacing w:line="260" w:lineRule="atLeast"/>
       <w:jc w:val="both"/>

</xml_diff>